<commit_message>
Atualizando arquivos com .zip do projeto
</commit_message>
<xml_diff>
--- a/Docs/Documentação.docx
+++ b/Docs/Documentação.docx
@@ -1348,34 +1348,28 @@
       </w:pPr>
       <w:r>
         <w:rPr>
-          <w:rFonts w:ascii="Arial" w:hAnsi="Arial"/>
-          <w:b w:val="false"/>
-          <w:bCs w:val="false"/>
-          <w:sz w:val="24"/>
-          <w:szCs w:val="24"/>
-        </w:rPr>
-      </w:r>
-    </w:p>
-    <w:p>
-      <w:pPr>
-        <w:pStyle w:val="Normal"/>
-        <w:suppressAutoHyphens w:val="false"/>
-        <w:bidi w:val="0"/>
-        <w:spacing w:lineRule="auto" w:line="360"/>
-        <w:ind w:left="0" w:right="0" w:hanging="0"/>
-        <w:jc w:val="both"/>
-        <w:rPr>
           <w:sz w:val="20"/>
           <w:szCs w:val="20"/>
         </w:rPr>
-      </w:pPr>
-      <w:r>
-        <w:rPr>
-          <w:rFonts w:ascii="Arial" w:hAnsi="Arial"/>
-          <w:b w:val="false"/>
-          <w:bCs w:val="false"/>
-          <w:sz w:val="24"/>
-          <w:szCs w:val="24"/>
+      </w:r>
+    </w:p>
+    <w:p>
+      <w:pPr>
+        <w:pStyle w:val="Normal"/>
+        <w:suppressAutoHyphens w:val="false"/>
+        <w:bidi w:val="0"/>
+        <w:spacing w:lineRule="auto" w:line="360"/>
+        <w:ind w:left="0" w:right="0" w:hanging="0"/>
+        <w:jc w:val="both"/>
+        <w:rPr>
+          <w:sz w:val="20"/>
+          <w:szCs w:val="20"/>
+        </w:rPr>
+      </w:pPr>
+      <w:r>
+        <w:rPr>
+          <w:sz w:val="20"/>
+          <w:szCs w:val="20"/>
         </w:rPr>
       </w:r>
     </w:p>
@@ -1743,60 +1737,6 @@
         <w:jc w:val="center"/>
         <w:rPr>
           <w:rFonts w:ascii="Arial" w:hAnsi="Arial"/>
-          <w:b w:val="false"/>
-          <w:b w:val="false"/>
-          <w:bCs w:val="false"/>
-          <w:sz w:val="24"/>
-          <w:szCs w:val="24"/>
-        </w:rPr>
-      </w:pPr>
-      <w:r>
-        <w:rPr>
-          <w:rFonts w:ascii="Arial" w:hAnsi="Arial"/>
-          <w:b w:val="false"/>
-          <w:bCs w:val="false"/>
-          <w:sz w:val="24"/>
-          <w:szCs w:val="24"/>
-        </w:rPr>
-      </w:r>
-    </w:p>
-    <w:p>
-      <w:pPr>
-        <w:pStyle w:val="Normal"/>
-        <w:suppressAutoHyphens w:val="false"/>
-        <w:bidi w:val="0"/>
-        <w:spacing w:lineRule="auto" w:line="360"/>
-        <w:ind w:left="0" w:right="0" w:hanging="0"/>
-        <w:jc w:val="center"/>
-        <w:rPr>
-          <w:rFonts w:ascii="Arial" w:hAnsi="Arial"/>
-          <w:b w:val="false"/>
-          <w:b w:val="false"/>
-          <w:bCs w:val="false"/>
-          <w:sz w:val="24"/>
-          <w:szCs w:val="24"/>
-        </w:rPr>
-      </w:pPr>
-      <w:r>
-        <w:rPr>
-          <w:rFonts w:ascii="Arial" w:hAnsi="Arial"/>
-          <w:b w:val="false"/>
-          <w:bCs w:val="false"/>
-          <w:sz w:val="24"/>
-          <w:szCs w:val="24"/>
-        </w:rPr>
-      </w:r>
-    </w:p>
-    <w:p>
-      <w:pPr>
-        <w:pStyle w:val="Normal"/>
-        <w:suppressAutoHyphens w:val="false"/>
-        <w:bidi w:val="0"/>
-        <w:spacing w:lineRule="auto" w:line="360"/>
-        <w:ind w:left="0" w:right="0" w:hanging="0"/>
-        <w:jc w:val="center"/>
-        <w:rPr>
-          <w:rFonts w:ascii="Arial" w:hAnsi="Arial"/>
           <w:b/>
           <w:b/>
           <w:bCs/>
@@ -1880,286 +1820,1571 @@
         <w:jc w:val="center"/>
         <w:rPr>
           <w:rFonts w:ascii="Arial" w:hAnsi="Arial"/>
-          <w:b/>
-          <w:b/>
-          <w:bCs/>
-          <w:sz w:val="24"/>
-          <w:szCs w:val="24"/>
-        </w:rPr>
-      </w:pPr>
-      <w:r>
-        <w:rPr>
-          <w:rFonts w:ascii="Arial" w:hAnsi="Arial"/>
-          <w:b/>
-          <w:bCs/>
-          <w:sz w:val="24"/>
-          <w:szCs w:val="24"/>
-        </w:rPr>
+          <w:b w:val="false"/>
+          <w:b w:val="false"/>
+          <w:bCs w:val="false"/>
+          <w:sz w:val="24"/>
+          <w:szCs w:val="24"/>
+        </w:rPr>
+      </w:pPr>
+      <w:r>
+        <w:rPr>
+          <w:rFonts w:ascii="Arial" w:hAnsi="Arial"/>
+          <w:b w:val="false"/>
+          <w:bCs w:val="false"/>
+          <w:sz w:val="24"/>
+          <w:szCs w:val="24"/>
+        </w:rPr>
+      </w:r>
+    </w:p>
+    <w:p>
+      <w:pPr>
+        <w:pStyle w:val="Normal"/>
+        <w:suppressAutoHyphens w:val="false"/>
+        <w:bidi w:val="0"/>
+        <w:spacing w:lineRule="auto" w:line="360"/>
+        <w:ind w:left="0" w:right="0" w:hanging="0"/>
+        <w:jc w:val="center"/>
+        <w:rPr>
+          <w:rFonts w:ascii="Arial" w:hAnsi="Arial"/>
+          <w:b/>
+          <w:b/>
+          <w:bCs/>
+          <w:sz w:val="24"/>
+          <w:szCs w:val="24"/>
+        </w:rPr>
+      </w:pPr>
+      <w:r>
+        <w:rPr/>
+      </w:r>
+    </w:p>
+    <w:p>
+      <w:pPr>
+        <w:pStyle w:val="Normal"/>
+        <w:suppressAutoHyphens w:val="false"/>
+        <w:bidi w:val="0"/>
+        <w:spacing w:lineRule="auto" w:line="360"/>
+        <w:ind w:left="0" w:right="0" w:hanging="0"/>
+        <w:jc w:val="center"/>
+        <w:rPr>
+          <w:b w:val="false"/>
+          <w:b w:val="false"/>
+          <w:bCs w:val="false"/>
+        </w:rPr>
+      </w:pPr>
+      <w:r>
+        <w:rPr>
+          <w:b w:val="false"/>
+          <w:bCs w:val="false"/>
+        </w:rPr>
+      </w:r>
+    </w:p>
+    <w:p>
+      <w:pPr>
+        <w:pStyle w:val="Ttulodosumrio"/>
+        <w:rPr/>
+      </w:pPr>
+      <w:r>
+        <w:rPr/>
         <w:t>Sumário</w:t>
       </w:r>
     </w:p>
     <w:p>
       <w:pPr>
-        <w:pStyle w:val="Normal"/>
-        <w:suppressAutoHyphens w:val="false"/>
-        <w:bidi w:val="0"/>
-        <w:spacing w:lineRule="auto" w:line="360"/>
-        <w:ind w:left="0" w:right="0" w:hanging="0"/>
-        <w:jc w:val="center"/>
-        <w:rPr>
-          <w:b w:val="false"/>
-          <w:b w:val="false"/>
-          <w:bCs w:val="false"/>
-        </w:rPr>
-      </w:pPr>
-      <w:r>
-        <w:rPr>
-          <w:rFonts w:ascii="Arial" w:hAnsi="Arial"/>
-          <w:b/>
-          <w:bCs/>
-          <w:sz w:val="24"/>
-          <w:szCs w:val="24"/>
-        </w:rPr>
-      </w:r>
-    </w:p>
-    <w:p>
-      <w:pPr>
-        <w:pStyle w:val="Normal"/>
-        <w:suppressAutoHyphens w:val="false"/>
-        <w:bidi w:val="0"/>
-        <w:spacing w:lineRule="auto" w:line="360"/>
-        <w:ind w:left="0" w:right="0" w:hanging="0"/>
-        <w:jc w:val="both"/>
-        <w:rPr>
-          <w:rFonts w:ascii="Arial" w:hAnsi="Arial"/>
-          <w:b/>
-          <w:b/>
-          <w:bCs/>
-          <w:sz w:val="24"/>
-          <w:szCs w:val="24"/>
-        </w:rPr>
-      </w:pPr>
-      <w:r>
-        <w:rPr>
-          <w:rFonts w:ascii="Arial" w:hAnsi="Arial"/>
-          <w:b/>
-          <w:bCs/>
-          <w:sz w:val="24"/>
-          <w:szCs w:val="24"/>
-        </w:rPr>
-        <w:t>1</w:t>
+        <w:pStyle w:val="Sumrio1"/>
+        <w:tabs>
+          <w:tab w:val="right" w:pos="9638" w:leader="dot"/>
+        </w:tabs>
+        <w:rPr/>
+      </w:pPr>
+      <w:r>
+        <w:fldChar w:fldCharType="begin"/>
+      </w:r>
+      <w:r>
+        <w:instrText> TOC \f \o "1-9" \h</w:instrText>
+      </w:r>
+      <w:r>
+        <w:fldChar w:fldCharType="separate"/>
+      </w:r>
+      <w:hyperlink w:anchor="__RefHeading___Toc2064_1859988581">
+        <w:r>
+          <w:rPr>
+            <w:rStyle w:val="Vnculodendice"/>
+          </w:rPr>
+          <w:t>1 – Introdução</w:t>
+          <w:tab/>
+          <w:t>4</w:t>
+        </w:r>
+      </w:hyperlink>
+    </w:p>
+    <w:p>
+      <w:pPr>
+        <w:pStyle w:val="Sumrio1"/>
+        <w:tabs>
+          <w:tab w:val="right" w:pos="9638" w:leader="dot"/>
+        </w:tabs>
+        <w:rPr/>
+      </w:pPr>
+      <w:hyperlink w:anchor="__RefHeading___Toc2066_1859988581">
+        <w:r>
+          <w:rPr>
+            <w:rStyle w:val="Vnculodendice"/>
+          </w:rPr>
+          <w:t>2 – Implementação</w:t>
+          <w:tab/>
+          <w:t>5</w:t>
+        </w:r>
+      </w:hyperlink>
+    </w:p>
+    <w:p>
+      <w:pPr>
+        <w:pStyle w:val="Sumrio2"/>
+        <w:tabs>
+          <w:tab w:val="right" w:pos="9638" w:leader="dot"/>
+        </w:tabs>
+        <w:rPr/>
+      </w:pPr>
+      <w:hyperlink w:anchor="__RefHeading___Toc2068_1859988581">
+        <w:r>
+          <w:rPr>
+            <w:rStyle w:val="Vnculodendice"/>
+          </w:rPr>
+          <w:t>2.1 – Árvore</w:t>
+          <w:tab/>
+          <w:t>5</w:t>
+        </w:r>
+      </w:hyperlink>
+    </w:p>
+    <w:p>
+      <w:pPr>
+        <w:pStyle w:val="Normal"/>
+        <w:suppressAutoHyphens w:val="false"/>
+        <w:bidi w:val="0"/>
+        <w:spacing w:lineRule="auto" w:line="360"/>
+        <w:ind w:left="0" w:right="0" w:hanging="0"/>
+        <w:jc w:val="both"/>
+        <w:rPr/>
+      </w:pPr>
+      <w:r>
+        <w:fldChar w:fldCharType="begin"/>
+      </w:r>
+      <w:r>
+        <w:instrText> TC "Introdução" \f "A" \l 1 </w:instrText>
+      </w:r>
+      <w:r>
+        <w:fldChar w:fldCharType="separate"/>
+      </w:r>
+      <w:r>
+        <w:rPr>
+          <w:rFonts w:ascii="Arial" w:hAnsi="Arial"/>
+          <w:b/>
+          <w:bCs/>
+          <w:sz w:val="24"/>
+          <w:szCs w:val="24"/>
+        </w:rPr>
+      </w:r>
+      <w:r>
+        <w:fldChar w:fldCharType="end"/>
+      </w:r>
+      <w:r>
+        <w:fldChar w:fldCharType="end"/>
+      </w:r>
+      <w:r>
+        <w:fldChar w:fldCharType="begin"/>
+      </w:r>
+      <w:r>
+        <w:instrText> XE "Introdução" </w:instrText>
+      </w:r>
+      <w:r>
+        <w:fldChar w:fldCharType="separate"/>
+      </w:r>
+      <w:r>
+        <w:rPr>
+          <w:rFonts w:ascii="Arial" w:hAnsi="Arial"/>
+          <w:b/>
+          <w:bCs/>
+          <w:sz w:val="24"/>
+          <w:szCs w:val="24"/>
+        </w:rPr>
+      </w:r>
+      <w:r>
+        <w:fldChar w:fldCharType="end"/>
+      </w:r>
+      <w:r>
+        <w:fldChar w:fldCharType="begin"/>
+      </w:r>
+      <w:r>
+        <w:instrText> TC "Introdução" \f "A" \l 1 </w:instrText>
+      </w:r>
+      <w:r>
+        <w:fldChar w:fldCharType="separate"/>
+      </w:r>
+      <w:r>
+        <w:rPr>
+          <w:rFonts w:ascii="Arial" w:hAnsi="Arial"/>
+          <w:b/>
+          <w:bCs/>
+          <w:sz w:val="24"/>
+          <w:szCs w:val="24"/>
+        </w:rPr>
+      </w:r>
+      <w:r>
+        <w:fldChar w:fldCharType="end"/>
+      </w:r>
+      <w:r>
+        <w:fldChar w:fldCharType="begin"/>
+      </w:r>
+      <w:r>
+        <w:instrText> TC "Introdução" \f "A" \l 1 </w:instrText>
+      </w:r>
+      <w:r>
+        <w:fldChar w:fldCharType="separate"/>
+      </w:r>
+      <w:r>
+        <w:rPr>
+          <w:rFonts w:ascii="Arial" w:hAnsi="Arial"/>
+          <w:b/>
+          <w:bCs/>
+          <w:sz w:val="24"/>
+          <w:szCs w:val="24"/>
+        </w:rPr>
+      </w:r>
+      <w:r>
+        <w:fldChar w:fldCharType="end"/>
+      </w:r>
+      <w:r>
+        <w:fldChar w:fldCharType="begin"/>
+      </w:r>
+      <w:r>
+        <w:instrText> TC "Introdução" \f "A" \l 1 </w:instrText>
+      </w:r>
+      <w:r>
+        <w:fldChar w:fldCharType="separate"/>
+      </w:r>
+      <w:r>
+        <w:rPr>
+          <w:rFonts w:ascii="Arial" w:hAnsi="Arial"/>
+          <w:b/>
+          <w:bCs/>
+          <w:sz w:val="24"/>
+          <w:szCs w:val="24"/>
+        </w:rPr>
+      </w:r>
+      <w:r>
+        <w:fldChar w:fldCharType="end"/>
+      </w:r>
+      <w:r>
+        <w:fldChar w:fldCharType="begin"/>
+      </w:r>
+      <w:r>
+        <w:instrText> XE "Introdução:" </w:instrText>
+      </w:r>
+      <w:r>
+        <w:fldChar w:fldCharType="separate"/>
+      </w:r>
+      <w:r>
+        <w:fldChar w:fldCharType="begin"/>
+      </w:r>
+      <w:r>
+        <w:instrText> XE "Introdução" </w:instrText>
+      </w:r>
+      <w:r>
+        <w:fldChar w:fldCharType="separate"/>
+      </w:r>
+      <w:r>
+        <w:rPr>
+          <w:rFonts w:ascii="Arial" w:hAnsi="Arial"/>
+          <w:b/>
+          <w:bCs/>
+          <w:sz w:val="24"/>
+          <w:szCs w:val="24"/>
+        </w:rPr>
+      </w:r>
+      <w:r>
+        <w:fldChar w:fldCharType="end"/>
+      </w:r>
+      <w:r>
+        <w:fldChar w:fldCharType="end"/>
+      </w:r>
+      <w:r>
+        <w:fldChar w:fldCharType="begin"/>
+      </w:r>
+      <w:r>
+        <w:instrText> XE "Introdução:Introdução" </w:instrText>
+      </w:r>
+      <w:r>
+        <w:fldChar w:fldCharType="separate"/>
+      </w:r>
+      <w:r>
+        <w:rPr>
+          <w:rFonts w:ascii="Arial" w:hAnsi="Arial"/>
+          <w:b/>
+          <w:bCs/>
+          <w:sz w:val="24"/>
+          <w:szCs w:val="24"/>
+        </w:rPr>
+      </w:r>
+      <w:r>
+        <w:fldChar w:fldCharType="end"/>
+      </w:r>
+    </w:p>
+    <w:p>
+      <w:pPr>
+        <w:pStyle w:val="Normal"/>
+        <w:suppressAutoHyphens w:val="false"/>
+        <w:bidi w:val="0"/>
+        <w:spacing w:lineRule="auto" w:line="360"/>
+        <w:ind w:left="0" w:right="0" w:hanging="0"/>
+        <w:jc w:val="both"/>
+        <w:rPr/>
+      </w:pPr>
+      <w:r>
+        <w:rPr/>
+      </w:r>
+    </w:p>
+    <w:p>
+      <w:pPr>
+        <w:pStyle w:val="Normal"/>
+        <w:suppressAutoHyphens w:val="false"/>
+        <w:bidi w:val="0"/>
+        <w:spacing w:lineRule="auto" w:line="360"/>
+        <w:ind w:left="0" w:right="0" w:hanging="0"/>
+        <w:jc w:val="both"/>
+        <w:rPr/>
+      </w:pPr>
+      <w:r>
+        <w:rPr/>
+      </w:r>
+    </w:p>
+    <w:p>
+      <w:pPr>
+        <w:pStyle w:val="Normal"/>
+        <w:suppressAutoHyphens w:val="false"/>
+        <w:bidi w:val="0"/>
+        <w:spacing w:lineRule="auto" w:line="360"/>
+        <w:ind w:left="0" w:right="0" w:hanging="0"/>
+        <w:jc w:val="both"/>
+        <w:rPr/>
+      </w:pPr>
+      <w:r>
+        <w:rPr/>
+      </w:r>
+    </w:p>
+    <w:p>
+      <w:pPr>
+        <w:pStyle w:val="Normal"/>
+        <w:suppressAutoHyphens w:val="false"/>
+        <w:bidi w:val="0"/>
+        <w:spacing w:lineRule="auto" w:line="360"/>
+        <w:ind w:left="0" w:right="0" w:hanging="0"/>
+        <w:jc w:val="both"/>
+        <w:rPr/>
+      </w:pPr>
+      <w:r>
+        <w:rPr/>
+      </w:r>
+    </w:p>
+    <w:p>
+      <w:pPr>
+        <w:pStyle w:val="Normal"/>
+        <w:suppressAutoHyphens w:val="false"/>
+        <w:bidi w:val="0"/>
+        <w:spacing w:lineRule="auto" w:line="360"/>
+        <w:ind w:left="0" w:right="0" w:hanging="0"/>
+        <w:jc w:val="both"/>
+        <w:rPr/>
+      </w:pPr>
+      <w:r>
+        <w:rPr/>
+      </w:r>
+    </w:p>
+    <w:p>
+      <w:pPr>
+        <w:pStyle w:val="Normal"/>
+        <w:suppressAutoHyphens w:val="false"/>
+        <w:bidi w:val="0"/>
+        <w:spacing w:lineRule="auto" w:line="360"/>
+        <w:ind w:left="0" w:right="0" w:hanging="0"/>
+        <w:jc w:val="both"/>
+        <w:rPr/>
+      </w:pPr>
+      <w:r>
+        <w:rPr/>
+      </w:r>
+    </w:p>
+    <w:p>
+      <w:pPr>
+        <w:pStyle w:val="Normal"/>
+        <w:suppressAutoHyphens w:val="false"/>
+        <w:bidi w:val="0"/>
+        <w:spacing w:lineRule="auto" w:line="360"/>
+        <w:ind w:left="0" w:right="0" w:hanging="0"/>
+        <w:jc w:val="both"/>
+        <w:rPr/>
+      </w:pPr>
+      <w:r>
+        <w:rPr/>
+      </w:r>
+    </w:p>
+    <w:p>
+      <w:pPr>
+        <w:pStyle w:val="Normal"/>
+        <w:suppressAutoHyphens w:val="false"/>
+        <w:bidi w:val="0"/>
+        <w:spacing w:lineRule="auto" w:line="360"/>
+        <w:ind w:left="0" w:right="0" w:hanging="0"/>
+        <w:jc w:val="both"/>
+        <w:rPr/>
+      </w:pPr>
+      <w:r>
+        <w:rPr/>
+      </w:r>
+    </w:p>
+    <w:p>
+      <w:pPr>
+        <w:pStyle w:val="Normal"/>
+        <w:suppressAutoHyphens w:val="false"/>
+        <w:bidi w:val="0"/>
+        <w:spacing w:lineRule="auto" w:line="360"/>
+        <w:ind w:left="0" w:right="0" w:hanging="0"/>
+        <w:jc w:val="both"/>
+        <w:rPr/>
+      </w:pPr>
+      <w:r>
+        <w:rPr/>
+      </w:r>
+    </w:p>
+    <w:p>
+      <w:pPr>
+        <w:pStyle w:val="Normal"/>
+        <w:suppressAutoHyphens w:val="false"/>
+        <w:bidi w:val="0"/>
+        <w:spacing w:lineRule="auto" w:line="360"/>
+        <w:ind w:left="0" w:right="0" w:hanging="0"/>
+        <w:jc w:val="both"/>
+        <w:rPr/>
+      </w:pPr>
+      <w:r>
+        <w:rPr/>
+      </w:r>
+    </w:p>
+    <w:p>
+      <w:pPr>
+        <w:pStyle w:val="Normal"/>
+        <w:suppressAutoHyphens w:val="false"/>
+        <w:bidi w:val="0"/>
+        <w:spacing w:lineRule="auto" w:line="360"/>
+        <w:ind w:left="0" w:right="0" w:hanging="0"/>
+        <w:jc w:val="both"/>
+        <w:rPr/>
+      </w:pPr>
+      <w:r>
+        <w:rPr/>
+      </w:r>
+    </w:p>
+    <w:p>
+      <w:pPr>
+        <w:pStyle w:val="Normal"/>
+        <w:suppressAutoHyphens w:val="false"/>
+        <w:bidi w:val="0"/>
+        <w:spacing w:lineRule="auto" w:line="360"/>
+        <w:ind w:left="0" w:right="0" w:hanging="0"/>
+        <w:jc w:val="both"/>
+        <w:rPr/>
+      </w:pPr>
+      <w:r>
+        <w:rPr/>
+      </w:r>
+    </w:p>
+    <w:p>
+      <w:pPr>
+        <w:pStyle w:val="Normal"/>
+        <w:suppressAutoHyphens w:val="false"/>
+        <w:bidi w:val="0"/>
+        <w:spacing w:lineRule="auto" w:line="360"/>
+        <w:ind w:left="0" w:right="0" w:hanging="0"/>
+        <w:jc w:val="both"/>
+        <w:rPr/>
+      </w:pPr>
+      <w:r>
+        <w:rPr/>
+      </w:r>
+    </w:p>
+    <w:p>
+      <w:pPr>
+        <w:pStyle w:val="Normal"/>
+        <w:suppressAutoHyphens w:val="false"/>
+        <w:bidi w:val="0"/>
+        <w:spacing w:lineRule="auto" w:line="360"/>
+        <w:ind w:left="0" w:right="0" w:hanging="0"/>
+        <w:jc w:val="both"/>
+        <w:rPr/>
+      </w:pPr>
+      <w:r>
+        <w:rPr/>
+      </w:r>
+    </w:p>
+    <w:p>
+      <w:pPr>
+        <w:pStyle w:val="Normal"/>
+        <w:suppressAutoHyphens w:val="false"/>
+        <w:bidi w:val="0"/>
+        <w:spacing w:lineRule="auto" w:line="360"/>
+        <w:ind w:left="0" w:right="0" w:hanging="0"/>
+        <w:jc w:val="both"/>
+        <w:rPr/>
+      </w:pPr>
+      <w:r>
+        <w:rPr/>
+      </w:r>
+    </w:p>
+    <w:p>
+      <w:pPr>
+        <w:pStyle w:val="Normal"/>
+        <w:suppressAutoHyphens w:val="false"/>
+        <w:bidi w:val="0"/>
+        <w:spacing w:lineRule="auto" w:line="360"/>
+        <w:ind w:left="0" w:right="0" w:hanging="0"/>
+        <w:jc w:val="both"/>
+        <w:rPr/>
+      </w:pPr>
+      <w:r>
+        <w:rPr/>
+      </w:r>
+    </w:p>
+    <w:p>
+      <w:pPr>
+        <w:pStyle w:val="Normal"/>
+        <w:suppressAutoHyphens w:val="false"/>
+        <w:bidi w:val="0"/>
+        <w:spacing w:lineRule="auto" w:line="360"/>
+        <w:ind w:left="0" w:right="0" w:hanging="0"/>
+        <w:jc w:val="both"/>
+        <w:rPr/>
+      </w:pPr>
+      <w:r>
+        <w:rPr/>
+      </w:r>
+    </w:p>
+    <w:p>
+      <w:pPr>
+        <w:pStyle w:val="Normal"/>
+        <w:suppressAutoHyphens w:val="false"/>
+        <w:bidi w:val="0"/>
+        <w:spacing w:lineRule="auto" w:line="360"/>
+        <w:ind w:left="0" w:right="0" w:hanging="0"/>
+        <w:jc w:val="both"/>
+        <w:rPr/>
+      </w:pPr>
+      <w:r>
+        <w:rPr/>
+      </w:r>
+    </w:p>
+    <w:p>
+      <w:pPr>
+        <w:pStyle w:val="Normal"/>
+        <w:suppressAutoHyphens w:val="false"/>
+        <w:bidi w:val="0"/>
+        <w:spacing w:lineRule="auto" w:line="360"/>
+        <w:ind w:left="0" w:right="0" w:hanging="0"/>
+        <w:jc w:val="both"/>
+        <w:rPr/>
+      </w:pPr>
+      <w:r>
+        <w:rPr/>
+      </w:r>
+    </w:p>
+    <w:p>
+      <w:pPr>
+        <w:pStyle w:val="Normal"/>
+        <w:suppressAutoHyphens w:val="false"/>
+        <w:bidi w:val="0"/>
+        <w:spacing w:lineRule="auto" w:line="360"/>
+        <w:ind w:left="0" w:right="0" w:hanging="0"/>
+        <w:jc w:val="both"/>
+        <w:rPr/>
+      </w:pPr>
+      <w:r>
+        <w:rPr/>
+      </w:r>
+    </w:p>
+    <w:p>
+      <w:pPr>
+        <w:pStyle w:val="Normal"/>
+        <w:suppressAutoHyphens w:val="false"/>
+        <w:bidi w:val="0"/>
+        <w:spacing w:lineRule="auto" w:line="360"/>
+        <w:ind w:left="0" w:right="0" w:hanging="0"/>
+        <w:jc w:val="both"/>
+        <w:rPr/>
+      </w:pPr>
+      <w:r>
+        <w:rPr/>
+      </w:r>
+    </w:p>
+    <w:p>
+      <w:pPr>
+        <w:pStyle w:val="Normal"/>
+        <w:suppressAutoHyphens w:val="false"/>
+        <w:bidi w:val="0"/>
+        <w:spacing w:lineRule="auto" w:line="360"/>
+        <w:ind w:left="0" w:right="0" w:hanging="0"/>
+        <w:jc w:val="both"/>
+        <w:rPr/>
+      </w:pPr>
+      <w:r>
+        <w:rPr/>
+      </w:r>
+    </w:p>
+    <w:p>
+      <w:pPr>
+        <w:pStyle w:val="Normal"/>
+        <w:suppressAutoHyphens w:val="false"/>
+        <w:bidi w:val="0"/>
+        <w:spacing w:lineRule="auto" w:line="360"/>
+        <w:ind w:left="0" w:right="0" w:hanging="0"/>
+        <w:jc w:val="both"/>
+        <w:rPr/>
+      </w:pPr>
+      <w:r>
+        <w:rPr/>
+      </w:r>
+    </w:p>
+    <w:p>
+      <w:pPr>
+        <w:pStyle w:val="Normal"/>
+        <w:suppressAutoHyphens w:val="false"/>
+        <w:bidi w:val="0"/>
+        <w:spacing w:lineRule="auto" w:line="360"/>
+        <w:ind w:left="0" w:right="0" w:hanging="0"/>
+        <w:jc w:val="both"/>
+        <w:rPr/>
+      </w:pPr>
+      <w:r>
+        <w:rPr/>
+      </w:r>
+    </w:p>
+    <w:p>
+      <w:pPr>
+        <w:pStyle w:val="Normal"/>
+        <w:suppressAutoHyphens w:val="false"/>
+        <w:bidi w:val="0"/>
+        <w:spacing w:lineRule="auto" w:line="360"/>
+        <w:ind w:left="0" w:right="0" w:hanging="0"/>
+        <w:jc w:val="both"/>
+        <w:rPr/>
+      </w:pPr>
+      <w:r>
+        <w:rPr/>
+      </w:r>
+    </w:p>
+    <w:p>
+      <w:pPr>
+        <w:pStyle w:val="Normal"/>
+        <w:suppressAutoHyphens w:val="false"/>
+        <w:bidi w:val="0"/>
+        <w:spacing w:lineRule="auto" w:line="360"/>
+        <w:ind w:left="0" w:right="0" w:hanging="0"/>
+        <w:jc w:val="both"/>
+        <w:rPr/>
+      </w:pPr>
+      <w:r>
+        <w:rPr/>
+      </w:r>
+    </w:p>
+    <w:p>
+      <w:pPr>
+        <w:pStyle w:val="Normal"/>
+        <w:suppressAutoHyphens w:val="false"/>
+        <w:bidi w:val="0"/>
+        <w:spacing w:lineRule="auto" w:line="360"/>
+        <w:ind w:left="0" w:right="0" w:hanging="0"/>
+        <w:jc w:val="both"/>
+        <w:rPr/>
+      </w:pPr>
+      <w:r>
+        <w:rPr/>
+      </w:r>
+    </w:p>
+    <w:p>
+      <w:pPr>
+        <w:pStyle w:val="Normal"/>
+        <w:suppressAutoHyphens w:val="false"/>
+        <w:bidi w:val="0"/>
+        <w:spacing w:lineRule="auto" w:line="360"/>
+        <w:ind w:left="0" w:right="0" w:hanging="0"/>
+        <w:jc w:val="both"/>
+        <w:rPr/>
+      </w:pPr>
+      <w:r>
+        <w:rPr/>
+      </w:r>
+    </w:p>
+    <w:p>
+      <w:pPr>
+        <w:pStyle w:val="Normal"/>
+        <w:suppressAutoHyphens w:val="false"/>
+        <w:bidi w:val="0"/>
+        <w:spacing w:lineRule="auto" w:line="360"/>
+        <w:ind w:left="0" w:right="0" w:hanging="0"/>
+        <w:jc w:val="both"/>
+        <w:rPr/>
+      </w:pPr>
+      <w:r>
+        <w:rPr/>
+      </w:r>
+    </w:p>
+    <w:p>
+      <w:pPr>
+        <w:pStyle w:val="Normal"/>
+        <w:suppressAutoHyphens w:val="false"/>
+        <w:bidi w:val="0"/>
+        <w:spacing w:lineRule="auto" w:line="360"/>
+        <w:ind w:left="0" w:right="0" w:hanging="0"/>
+        <w:jc w:val="both"/>
+        <w:rPr/>
+      </w:pPr>
+      <w:r>
+        <w:rPr/>
+      </w:r>
+    </w:p>
+    <w:p>
+      <w:pPr>
+        <w:pStyle w:val="Normal"/>
+        <w:suppressAutoHyphens w:val="false"/>
+        <w:bidi w:val="0"/>
+        <w:spacing w:lineRule="auto" w:line="360"/>
+        <w:ind w:left="0" w:right="0" w:hanging="0"/>
+        <w:jc w:val="both"/>
+        <w:rPr/>
+      </w:pPr>
+      <w:r>
+        <w:rPr/>
+      </w:r>
+    </w:p>
+    <w:p>
+      <w:pPr>
+        <w:pStyle w:val="Ttulo1"/>
+        <w:numPr>
+          <w:ilvl w:val="0"/>
+          <w:numId w:val="1"/>
+        </w:numPr>
+        <w:rPr/>
+      </w:pPr>
+      <w:bookmarkStart w:id="0" w:name="__RefHeading___Toc2064_1859988581"/>
+      <w:bookmarkEnd w:id="0"/>
+      <w:r>
+        <w:rPr>
+          <w:rFonts w:ascii="Arial" w:hAnsi="Arial"/>
+        </w:rPr>
+        <w:t>1 – Introdução</w:t>
+      </w:r>
+    </w:p>
+    <w:p>
+      <w:pPr>
+        <w:pStyle w:val="Corpodetexto"/>
+        <w:rPr>
+          <w:rFonts w:ascii="Arial" w:hAnsi="Arial"/>
+        </w:rPr>
+      </w:pPr>
+      <w:r>
+        <w:rPr/>
+      </w:r>
+    </w:p>
+    <w:p>
+      <w:pPr>
+        <w:pStyle w:val="Normal"/>
+        <w:suppressAutoHyphens w:val="false"/>
+        <w:bidi w:val="0"/>
+        <w:spacing w:lineRule="auto" w:line="360"/>
+        <w:ind w:left="0" w:right="0" w:hanging="0"/>
+        <w:jc w:val="both"/>
+        <w:rPr>
+          <w:rFonts w:ascii="Arial" w:hAnsi="Arial"/>
+          <w:b/>
+          <w:b/>
+          <w:bCs/>
+          <w:sz w:val="24"/>
+          <w:szCs w:val="24"/>
+        </w:rPr>
+      </w:pPr>
+      <w:r>
+        <w:rPr>
+          <w:rFonts w:ascii="Arial" w:hAnsi="Arial"/>
+          <w:b w:val="false"/>
+          <w:bCs w:val="false"/>
+          <w:sz w:val="24"/>
+          <w:szCs w:val="24"/>
+        </w:rPr>
         <w:tab/>
-        <w:t>Introdução . . . . . . . . . . . . . . . . . . . . . . . . . . . . . . . . . . . . . . . . . . . . . . . . . . . . . . . . 1</w:t>
-      </w:r>
-    </w:p>
-    <w:p>
-      <w:pPr>
-        <w:pStyle w:val="Normal"/>
-        <w:suppressAutoHyphens w:val="false"/>
-        <w:bidi w:val="0"/>
-        <w:spacing w:lineRule="auto" w:line="360"/>
-        <w:ind w:left="0" w:right="0" w:hanging="0"/>
-        <w:jc w:val="both"/>
-        <w:rPr>
-          <w:rFonts w:ascii="Arial" w:hAnsi="Arial"/>
-          <w:b/>
-          <w:b/>
-          <w:bCs/>
-          <w:sz w:val="24"/>
-          <w:szCs w:val="24"/>
-        </w:rPr>
-      </w:pPr>
-      <w:r>
-        <w:rPr>
-          <w:rFonts w:ascii="Arial" w:hAnsi="Arial"/>
-          <w:b/>
-          <w:bCs/>
-          <w:sz w:val="24"/>
-          <w:szCs w:val="24"/>
-        </w:rPr>
-      </w:r>
-    </w:p>
-    <w:p>
-      <w:pPr>
-        <w:pStyle w:val="Normal"/>
-        <w:suppressAutoHyphens w:val="false"/>
-        <w:bidi w:val="0"/>
-        <w:spacing w:lineRule="auto" w:line="360"/>
-        <w:ind w:left="0" w:right="0" w:hanging="0"/>
-        <w:jc w:val="both"/>
-        <w:rPr>
-          <w:rFonts w:ascii="Arial" w:hAnsi="Arial"/>
-          <w:b/>
-          <w:b/>
-          <w:bCs/>
-          <w:sz w:val="24"/>
-          <w:szCs w:val="24"/>
-        </w:rPr>
-      </w:pPr>
-      <w:r>
-        <w:rPr>
-          <w:rFonts w:ascii="Arial" w:hAnsi="Arial"/>
-          <w:b/>
-          <w:bCs/>
-          <w:sz w:val="24"/>
-          <w:szCs w:val="24"/>
-        </w:rPr>
-        <w:t>2</w:t>
+      </w:r>
+      <w:r>
+        <w:rPr>
+          <w:rFonts w:ascii="Arial" w:hAnsi="Arial"/>
+          <w:b w:val="false"/>
+          <w:bCs w:val="false"/>
+          <w:sz w:val="24"/>
+          <w:szCs w:val="24"/>
+        </w:rPr>
+        <w:t xml:space="preserve">Nos dias atuais, arquivos e dados possuem tamanho e complexidade muito grandes para serem enviados e recebidos sem nenhuma modificação. Portanto, é preciso de um método de compactar arquivos para que seu transporte seja viável e eficiente. A partir desse fato, têm-se a base deste segundo trabalho da disciplina de Estrutura de Dados I, em que o objetivo é programar um compactador na linguagem de programação C que possa </w:t>
+      </w:r>
+      <w:r>
+        <w:rPr>
+          <w:rFonts w:ascii="Arial" w:hAnsi="Arial"/>
+          <w:b w:val="false"/>
+          <w:bCs w:val="false"/>
+          <w:sz w:val="24"/>
+          <w:szCs w:val="24"/>
+        </w:rPr>
+        <w:t>criar uma versão compactada de um arquivo de entrada e que possa descompactar arquivos compactados.</w:t>
+      </w:r>
+    </w:p>
+    <w:p>
+      <w:pPr>
+        <w:pStyle w:val="Normal"/>
+        <w:suppressAutoHyphens w:val="false"/>
+        <w:bidi w:val="0"/>
+        <w:spacing w:lineRule="auto" w:line="360"/>
+        <w:ind w:left="0" w:right="0" w:hanging="0"/>
+        <w:jc w:val="both"/>
+        <w:rPr>
+          <w:rFonts w:ascii="Arial" w:hAnsi="Arial"/>
+          <w:b/>
+          <w:b/>
+          <w:bCs/>
+          <w:sz w:val="24"/>
+          <w:szCs w:val="24"/>
+        </w:rPr>
+      </w:pPr>
+      <w:r>
+        <w:rPr>
+          <w:rFonts w:ascii="Arial" w:hAnsi="Arial"/>
+          <w:b w:val="false"/>
+          <w:bCs w:val="false"/>
+          <w:sz w:val="24"/>
+          <w:szCs w:val="24"/>
+        </w:rPr>
         <w:tab/>
-        <w:t>Implementação . . . . . . . . . . . . . . . . . . . . . . . . . . . . . . . . . . . . . . . . . . . . . . . . . . . .</w:t>
-      </w:r>
-    </w:p>
-    <w:p>
-      <w:pPr>
-        <w:pStyle w:val="Normal"/>
-        <w:suppressAutoHyphens w:val="false"/>
-        <w:bidi w:val="0"/>
-        <w:spacing w:lineRule="auto" w:line="360"/>
-        <w:ind w:left="0" w:right="0" w:hanging="0"/>
-        <w:jc w:val="both"/>
-        <w:rPr>
-          <w:rFonts w:ascii="Arial" w:hAnsi="Arial"/>
-          <w:b/>
-          <w:b/>
-          <w:bCs/>
-          <w:sz w:val="24"/>
-          <w:szCs w:val="24"/>
-        </w:rPr>
-      </w:pPr>
-      <w:r>
-        <w:rPr>
-          <w:rFonts w:ascii="Arial" w:hAnsi="Arial"/>
-          <w:b/>
-          <w:bCs/>
-          <w:sz w:val="24"/>
-          <w:szCs w:val="24"/>
-        </w:rPr>
-      </w:r>
-    </w:p>
-    <w:p>
-      <w:pPr>
-        <w:pStyle w:val="Normal"/>
-        <w:suppressAutoHyphens w:val="false"/>
-        <w:bidi w:val="0"/>
-        <w:spacing w:lineRule="auto" w:line="360"/>
-        <w:ind w:left="0" w:right="0" w:hanging="0"/>
-        <w:jc w:val="both"/>
-        <w:rPr>
-          <w:rFonts w:ascii="Arial" w:hAnsi="Arial"/>
-          <w:b/>
-          <w:b/>
-          <w:bCs/>
-          <w:sz w:val="24"/>
-          <w:szCs w:val="24"/>
-        </w:rPr>
-      </w:pPr>
-      <w:r>
-        <w:rPr>
-          <w:rFonts w:ascii="Arial" w:hAnsi="Arial"/>
-          <w:b/>
-          <w:bCs/>
-          <w:sz w:val="24"/>
-          <w:szCs w:val="24"/>
-        </w:rPr>
-        <w:t>3</w:t>
+        <w:t xml:space="preserve">Para criar esse compactador, será </w:t>
+      </w:r>
+      <w:r>
+        <w:rPr>
+          <w:rFonts w:ascii="Arial" w:hAnsi="Arial"/>
+          <w:b w:val="false"/>
+          <w:bCs w:val="false"/>
+          <w:sz w:val="24"/>
+          <w:szCs w:val="24"/>
+        </w:rPr>
+        <w:t xml:space="preserve">utilizado o algoritmo de Huffman, que é um método que usa o número de ocorrências dos </w:t>
+      </w:r>
+      <w:r>
+        <w:rPr>
+          <w:rFonts w:ascii="Arial" w:hAnsi="Arial"/>
+          <w:b w:val="false"/>
+          <w:bCs w:val="false"/>
+          <w:sz w:val="24"/>
+          <w:szCs w:val="24"/>
+        </w:rPr>
+        <w:t>bytes</w:t>
+      </w:r>
+      <w:r>
+        <w:rPr>
+          <w:rFonts w:ascii="Arial" w:hAnsi="Arial"/>
+          <w:b w:val="false"/>
+          <w:bCs w:val="false"/>
+          <w:sz w:val="24"/>
+          <w:szCs w:val="24"/>
+        </w:rPr>
+        <w:t xml:space="preserve"> e suas probabilidades de ocorrerem </w:t>
+      </w:r>
+      <w:r>
+        <w:rPr>
+          <w:rFonts w:ascii="Arial" w:hAnsi="Arial"/>
+          <w:b w:val="false"/>
+          <w:bCs w:val="false"/>
+          <w:sz w:val="24"/>
+          <w:szCs w:val="24"/>
+        </w:rPr>
+        <w:t>para criar um arquivo com tamanho reduzido.</w:t>
+      </w:r>
+    </w:p>
+    <w:p>
+      <w:pPr>
+        <w:pStyle w:val="Normal"/>
+        <w:suppressAutoHyphens w:val="false"/>
+        <w:bidi w:val="0"/>
+        <w:spacing w:lineRule="auto" w:line="360"/>
+        <w:ind w:left="0" w:right="0" w:hanging="0"/>
+        <w:jc w:val="both"/>
+        <w:rPr>
+          <w:b w:val="false"/>
+          <w:b w:val="false"/>
+          <w:bCs w:val="false"/>
+        </w:rPr>
+      </w:pPr>
+      <w:r>
+        <w:rPr>
+          <w:rFonts w:ascii="Arial" w:hAnsi="Arial"/>
+          <w:b/>
+          <w:bCs/>
+          <w:sz w:val="24"/>
+          <w:szCs w:val="24"/>
+        </w:rPr>
+      </w:r>
+    </w:p>
+    <w:p>
+      <w:pPr>
+        <w:pStyle w:val="Normal"/>
+        <w:suppressAutoHyphens w:val="false"/>
+        <w:bidi w:val="0"/>
+        <w:spacing w:lineRule="auto" w:line="360"/>
+        <w:ind w:left="0" w:right="0" w:hanging="0"/>
+        <w:jc w:val="both"/>
+        <w:rPr>
+          <w:b w:val="false"/>
+          <w:b w:val="false"/>
+          <w:bCs w:val="false"/>
+        </w:rPr>
+      </w:pPr>
+      <w:r>
+        <w:rPr>
+          <w:rFonts w:ascii="Arial" w:hAnsi="Arial"/>
+          <w:b/>
+          <w:bCs/>
+          <w:sz w:val="24"/>
+          <w:szCs w:val="24"/>
+        </w:rPr>
+      </w:r>
+    </w:p>
+    <w:p>
+      <w:pPr>
+        <w:pStyle w:val="Normal"/>
+        <w:suppressAutoHyphens w:val="false"/>
+        <w:bidi w:val="0"/>
+        <w:spacing w:lineRule="auto" w:line="360"/>
+        <w:ind w:left="0" w:right="0" w:hanging="0"/>
+        <w:jc w:val="both"/>
+        <w:rPr>
+          <w:b w:val="false"/>
+          <w:b w:val="false"/>
+          <w:bCs w:val="false"/>
+        </w:rPr>
+      </w:pPr>
+      <w:r>
+        <w:rPr>
+          <w:rFonts w:ascii="Arial" w:hAnsi="Arial"/>
+          <w:b/>
+          <w:bCs/>
+          <w:sz w:val="24"/>
+          <w:szCs w:val="24"/>
+        </w:rPr>
+      </w:r>
+    </w:p>
+    <w:p>
+      <w:pPr>
+        <w:pStyle w:val="Normal"/>
+        <w:suppressAutoHyphens w:val="false"/>
+        <w:bidi w:val="0"/>
+        <w:spacing w:lineRule="auto" w:line="360"/>
+        <w:ind w:left="0" w:right="0" w:hanging="0"/>
+        <w:jc w:val="both"/>
+        <w:rPr>
+          <w:b w:val="false"/>
+          <w:b w:val="false"/>
+          <w:bCs w:val="false"/>
+        </w:rPr>
+      </w:pPr>
+      <w:r>
+        <w:rPr>
+          <w:rFonts w:ascii="Arial" w:hAnsi="Arial"/>
+          <w:b/>
+          <w:bCs/>
+          <w:sz w:val="24"/>
+          <w:szCs w:val="24"/>
+        </w:rPr>
+      </w:r>
+    </w:p>
+    <w:p>
+      <w:pPr>
+        <w:pStyle w:val="Normal"/>
+        <w:suppressAutoHyphens w:val="false"/>
+        <w:bidi w:val="0"/>
+        <w:spacing w:lineRule="auto" w:line="360"/>
+        <w:ind w:left="0" w:right="0" w:hanging="0"/>
+        <w:jc w:val="both"/>
+        <w:rPr>
+          <w:b w:val="false"/>
+          <w:b w:val="false"/>
+          <w:bCs w:val="false"/>
+        </w:rPr>
+      </w:pPr>
+      <w:r>
+        <w:rPr>
+          <w:rFonts w:ascii="Arial" w:hAnsi="Arial"/>
+          <w:b/>
+          <w:bCs/>
+          <w:sz w:val="24"/>
+          <w:szCs w:val="24"/>
+        </w:rPr>
+      </w:r>
+    </w:p>
+    <w:p>
+      <w:pPr>
+        <w:pStyle w:val="Normal"/>
+        <w:suppressAutoHyphens w:val="false"/>
+        <w:bidi w:val="0"/>
+        <w:spacing w:lineRule="auto" w:line="360"/>
+        <w:ind w:left="0" w:right="0" w:hanging="0"/>
+        <w:jc w:val="both"/>
+        <w:rPr>
+          <w:b w:val="false"/>
+          <w:b w:val="false"/>
+          <w:bCs w:val="false"/>
+        </w:rPr>
+      </w:pPr>
+      <w:r>
+        <w:rPr>
+          <w:rFonts w:ascii="Arial" w:hAnsi="Arial"/>
+          <w:b/>
+          <w:bCs/>
+          <w:sz w:val="24"/>
+          <w:szCs w:val="24"/>
+        </w:rPr>
+      </w:r>
+    </w:p>
+    <w:p>
+      <w:pPr>
+        <w:pStyle w:val="Normal"/>
+        <w:suppressAutoHyphens w:val="false"/>
+        <w:bidi w:val="0"/>
+        <w:spacing w:lineRule="auto" w:line="360"/>
+        <w:ind w:left="0" w:right="0" w:hanging="0"/>
+        <w:jc w:val="both"/>
+        <w:rPr>
+          <w:b w:val="false"/>
+          <w:b w:val="false"/>
+          <w:bCs w:val="false"/>
+        </w:rPr>
+      </w:pPr>
+      <w:r>
+        <w:rPr>
+          <w:rFonts w:ascii="Arial" w:hAnsi="Arial"/>
+          <w:b/>
+          <w:bCs/>
+          <w:sz w:val="24"/>
+          <w:szCs w:val="24"/>
+        </w:rPr>
+      </w:r>
+    </w:p>
+    <w:p>
+      <w:pPr>
+        <w:pStyle w:val="Normal"/>
+        <w:suppressAutoHyphens w:val="false"/>
+        <w:bidi w:val="0"/>
+        <w:spacing w:lineRule="auto" w:line="360"/>
+        <w:ind w:left="0" w:right="0" w:hanging="0"/>
+        <w:jc w:val="both"/>
+        <w:rPr>
+          <w:b w:val="false"/>
+          <w:b w:val="false"/>
+          <w:bCs w:val="false"/>
+        </w:rPr>
+      </w:pPr>
+      <w:r>
+        <w:rPr>
+          <w:rFonts w:ascii="Arial" w:hAnsi="Arial"/>
+          <w:b/>
+          <w:bCs/>
+          <w:sz w:val="24"/>
+          <w:szCs w:val="24"/>
+        </w:rPr>
+      </w:r>
+    </w:p>
+    <w:p>
+      <w:pPr>
+        <w:pStyle w:val="Normal"/>
+        <w:suppressAutoHyphens w:val="false"/>
+        <w:bidi w:val="0"/>
+        <w:spacing w:lineRule="auto" w:line="360"/>
+        <w:ind w:left="0" w:right="0" w:hanging="0"/>
+        <w:jc w:val="both"/>
+        <w:rPr>
+          <w:b w:val="false"/>
+          <w:b w:val="false"/>
+          <w:bCs w:val="false"/>
+        </w:rPr>
+      </w:pPr>
+      <w:r>
+        <w:rPr>
+          <w:rFonts w:ascii="Arial" w:hAnsi="Arial"/>
+          <w:b/>
+          <w:bCs/>
+          <w:sz w:val="24"/>
+          <w:szCs w:val="24"/>
+        </w:rPr>
+      </w:r>
+    </w:p>
+    <w:p>
+      <w:pPr>
+        <w:pStyle w:val="Normal"/>
+        <w:suppressAutoHyphens w:val="false"/>
+        <w:bidi w:val="0"/>
+        <w:spacing w:lineRule="auto" w:line="360"/>
+        <w:ind w:left="0" w:right="0" w:hanging="0"/>
+        <w:jc w:val="both"/>
+        <w:rPr>
+          <w:b w:val="false"/>
+          <w:b w:val="false"/>
+          <w:bCs w:val="false"/>
+        </w:rPr>
+      </w:pPr>
+      <w:r>
+        <w:rPr>
+          <w:rFonts w:ascii="Arial" w:hAnsi="Arial"/>
+          <w:b/>
+          <w:bCs/>
+          <w:sz w:val="24"/>
+          <w:szCs w:val="24"/>
+        </w:rPr>
+      </w:r>
+    </w:p>
+    <w:p>
+      <w:pPr>
+        <w:pStyle w:val="Normal"/>
+        <w:suppressAutoHyphens w:val="false"/>
+        <w:bidi w:val="0"/>
+        <w:spacing w:lineRule="auto" w:line="360"/>
+        <w:ind w:left="0" w:right="0" w:hanging="0"/>
+        <w:jc w:val="both"/>
+        <w:rPr>
+          <w:b w:val="false"/>
+          <w:b w:val="false"/>
+          <w:bCs w:val="false"/>
+        </w:rPr>
+      </w:pPr>
+      <w:r>
+        <w:rPr>
+          <w:rFonts w:ascii="Arial" w:hAnsi="Arial"/>
+          <w:b/>
+          <w:bCs/>
+          <w:sz w:val="24"/>
+          <w:szCs w:val="24"/>
+        </w:rPr>
+      </w:r>
+    </w:p>
+    <w:p>
+      <w:pPr>
+        <w:pStyle w:val="Normal"/>
+        <w:suppressAutoHyphens w:val="false"/>
+        <w:bidi w:val="0"/>
+        <w:spacing w:lineRule="auto" w:line="360"/>
+        <w:ind w:left="0" w:right="0" w:hanging="0"/>
+        <w:jc w:val="both"/>
+        <w:rPr>
+          <w:b w:val="false"/>
+          <w:b w:val="false"/>
+          <w:bCs w:val="false"/>
+        </w:rPr>
+      </w:pPr>
+      <w:r>
+        <w:rPr>
+          <w:rFonts w:ascii="Arial" w:hAnsi="Arial"/>
+          <w:b/>
+          <w:bCs/>
+          <w:sz w:val="24"/>
+          <w:szCs w:val="24"/>
+        </w:rPr>
+      </w:r>
+    </w:p>
+    <w:p>
+      <w:pPr>
+        <w:pStyle w:val="Normal"/>
+        <w:suppressAutoHyphens w:val="false"/>
+        <w:bidi w:val="0"/>
+        <w:spacing w:lineRule="auto" w:line="360"/>
+        <w:ind w:left="0" w:right="0" w:hanging="0"/>
+        <w:jc w:val="both"/>
+        <w:rPr>
+          <w:b w:val="false"/>
+          <w:b w:val="false"/>
+          <w:bCs w:val="false"/>
+        </w:rPr>
+      </w:pPr>
+      <w:r>
+        <w:rPr>
+          <w:rFonts w:ascii="Arial" w:hAnsi="Arial"/>
+          <w:b/>
+          <w:bCs/>
+          <w:sz w:val="24"/>
+          <w:szCs w:val="24"/>
+        </w:rPr>
+      </w:r>
+    </w:p>
+    <w:p>
+      <w:pPr>
+        <w:pStyle w:val="Normal"/>
+        <w:suppressAutoHyphens w:val="false"/>
+        <w:bidi w:val="0"/>
+        <w:spacing w:lineRule="auto" w:line="360"/>
+        <w:ind w:left="0" w:right="0" w:hanging="0"/>
+        <w:jc w:val="both"/>
+        <w:rPr>
+          <w:b w:val="false"/>
+          <w:b w:val="false"/>
+          <w:bCs w:val="false"/>
+        </w:rPr>
+      </w:pPr>
+      <w:r>
+        <w:rPr>
+          <w:rFonts w:ascii="Arial" w:hAnsi="Arial"/>
+          <w:b/>
+          <w:bCs/>
+          <w:sz w:val="24"/>
+          <w:szCs w:val="24"/>
+        </w:rPr>
+      </w:r>
+    </w:p>
+    <w:p>
+      <w:pPr>
+        <w:pStyle w:val="Normal"/>
+        <w:suppressAutoHyphens w:val="false"/>
+        <w:bidi w:val="0"/>
+        <w:spacing w:lineRule="auto" w:line="360"/>
+        <w:ind w:left="0" w:right="0" w:hanging="0"/>
+        <w:jc w:val="both"/>
+        <w:rPr>
+          <w:b w:val="false"/>
+          <w:b w:val="false"/>
+          <w:bCs w:val="false"/>
+        </w:rPr>
+      </w:pPr>
+      <w:r>
+        <w:rPr>
+          <w:rFonts w:ascii="Arial" w:hAnsi="Arial"/>
+          <w:b/>
+          <w:bCs/>
+          <w:sz w:val="24"/>
+          <w:szCs w:val="24"/>
+        </w:rPr>
+      </w:r>
+    </w:p>
+    <w:p>
+      <w:pPr>
+        <w:pStyle w:val="Normal"/>
+        <w:suppressAutoHyphens w:val="false"/>
+        <w:bidi w:val="0"/>
+        <w:spacing w:lineRule="auto" w:line="360"/>
+        <w:ind w:left="0" w:right="0" w:hanging="0"/>
+        <w:jc w:val="both"/>
+        <w:rPr>
+          <w:b w:val="false"/>
+          <w:b w:val="false"/>
+          <w:bCs w:val="false"/>
+        </w:rPr>
+      </w:pPr>
+      <w:r>
+        <w:rPr>
+          <w:rFonts w:ascii="Arial" w:hAnsi="Arial"/>
+          <w:b/>
+          <w:bCs/>
+          <w:sz w:val="24"/>
+          <w:szCs w:val="24"/>
+        </w:rPr>
+      </w:r>
+    </w:p>
+    <w:p>
+      <w:pPr>
+        <w:pStyle w:val="Normal"/>
+        <w:suppressAutoHyphens w:val="false"/>
+        <w:bidi w:val="0"/>
+        <w:spacing w:lineRule="auto" w:line="360"/>
+        <w:ind w:left="0" w:right="0" w:hanging="0"/>
+        <w:jc w:val="both"/>
+        <w:rPr>
+          <w:b w:val="false"/>
+          <w:b w:val="false"/>
+          <w:bCs w:val="false"/>
+        </w:rPr>
+      </w:pPr>
+      <w:r>
+        <w:rPr>
+          <w:rFonts w:ascii="Arial" w:hAnsi="Arial"/>
+          <w:b/>
+          <w:bCs/>
+          <w:sz w:val="24"/>
+          <w:szCs w:val="24"/>
+        </w:rPr>
+      </w:r>
+    </w:p>
+    <w:p>
+      <w:pPr>
+        <w:pStyle w:val="Normal"/>
+        <w:suppressAutoHyphens w:val="false"/>
+        <w:bidi w:val="0"/>
+        <w:spacing w:lineRule="auto" w:line="360"/>
+        <w:ind w:left="0" w:right="0" w:hanging="0"/>
+        <w:jc w:val="both"/>
+        <w:rPr>
+          <w:b w:val="false"/>
+          <w:b w:val="false"/>
+          <w:bCs w:val="false"/>
+        </w:rPr>
+      </w:pPr>
+      <w:r>
+        <w:rPr>
+          <w:rFonts w:ascii="Arial" w:hAnsi="Arial"/>
+          <w:b/>
+          <w:bCs/>
+          <w:sz w:val="24"/>
+          <w:szCs w:val="24"/>
+        </w:rPr>
+      </w:r>
+    </w:p>
+    <w:p>
+      <w:pPr>
+        <w:pStyle w:val="Normal"/>
+        <w:suppressAutoHyphens w:val="false"/>
+        <w:bidi w:val="0"/>
+        <w:spacing w:lineRule="auto" w:line="360"/>
+        <w:ind w:left="0" w:right="0" w:hanging="0"/>
+        <w:jc w:val="both"/>
+        <w:rPr>
+          <w:b w:val="false"/>
+          <w:b w:val="false"/>
+          <w:bCs w:val="false"/>
+        </w:rPr>
+      </w:pPr>
+      <w:r>
+        <w:rPr>
+          <w:rFonts w:ascii="Arial" w:hAnsi="Arial"/>
+          <w:b/>
+          <w:bCs/>
+          <w:sz w:val="24"/>
+          <w:szCs w:val="24"/>
+        </w:rPr>
+      </w:r>
+    </w:p>
+    <w:p>
+      <w:pPr>
+        <w:pStyle w:val="Normal"/>
+        <w:suppressAutoHyphens w:val="false"/>
+        <w:bidi w:val="0"/>
+        <w:spacing w:lineRule="auto" w:line="360"/>
+        <w:ind w:left="0" w:right="0" w:hanging="0"/>
+        <w:jc w:val="both"/>
+        <w:rPr>
+          <w:b w:val="false"/>
+          <w:b w:val="false"/>
+          <w:bCs w:val="false"/>
+        </w:rPr>
+      </w:pPr>
+      <w:r>
+        <w:rPr>
+          <w:rFonts w:ascii="Arial" w:hAnsi="Arial"/>
+          <w:b/>
+          <w:bCs/>
+          <w:sz w:val="24"/>
+          <w:szCs w:val="24"/>
+        </w:rPr>
+      </w:r>
+    </w:p>
+    <w:p>
+      <w:pPr>
+        <w:pStyle w:val="Normal"/>
+        <w:suppressAutoHyphens w:val="false"/>
+        <w:bidi w:val="0"/>
+        <w:spacing w:lineRule="auto" w:line="360"/>
+        <w:ind w:left="0" w:right="0" w:hanging="0"/>
+        <w:jc w:val="both"/>
+        <w:rPr>
+          <w:b w:val="false"/>
+          <w:b w:val="false"/>
+          <w:bCs w:val="false"/>
+        </w:rPr>
+      </w:pPr>
+      <w:r>
+        <w:rPr>
+          <w:rFonts w:ascii="Arial" w:hAnsi="Arial"/>
+          <w:b/>
+          <w:bCs/>
+          <w:sz w:val="24"/>
+          <w:szCs w:val="24"/>
+        </w:rPr>
+      </w:r>
+    </w:p>
+    <w:p>
+      <w:pPr>
+        <w:pStyle w:val="Ttulo1"/>
+        <w:numPr>
+          <w:ilvl w:val="0"/>
+          <w:numId w:val="1"/>
+        </w:numPr>
+        <w:rPr/>
+      </w:pPr>
+      <w:bookmarkStart w:id="1" w:name="__RefHeading___Toc2066_1859988581"/>
+      <w:bookmarkEnd w:id="1"/>
+      <w:r>
+        <w:rPr/>
+        <w:t xml:space="preserve">2 – </w:t>
+      </w:r>
+      <w:r>
+        <w:rPr/>
+        <w:t>Implementação</w:t>
+      </w:r>
+    </w:p>
+    <w:p>
+      <w:pPr>
+        <w:pStyle w:val="Normal"/>
+        <w:suppressAutoHyphens w:val="false"/>
+        <w:bidi w:val="0"/>
+        <w:spacing w:lineRule="auto" w:line="360"/>
+        <w:ind w:left="0" w:right="0" w:hanging="0"/>
+        <w:jc w:val="both"/>
+        <w:rPr>
+          <w:rFonts w:ascii="Arial" w:hAnsi="Arial"/>
+          <w:b/>
+          <w:b/>
+          <w:bCs/>
+          <w:sz w:val="24"/>
+          <w:szCs w:val="24"/>
+        </w:rPr>
+      </w:pPr>
+      <w:r>
+        <w:rPr>
+          <w:rFonts w:ascii="Arial" w:hAnsi="Arial"/>
+          <w:b w:val="false"/>
+          <w:bCs w:val="false"/>
+          <w:sz w:val="24"/>
+          <w:szCs w:val="24"/>
+        </w:rPr>
         <w:tab/>
-        <w:t>Conclusão .</w:t>
-      </w:r>
-      <w:bookmarkStart w:id="0" w:name="__DdeLink__6_3727156308"/>
-      <w:bookmarkEnd w:id="0"/>
-      <w:r>
-        <w:rPr>
-          <w:rFonts w:ascii="Arial" w:hAnsi="Arial"/>
-          <w:b/>
-          <w:bCs/>
-          <w:sz w:val="24"/>
-          <w:szCs w:val="24"/>
-        </w:rPr>
-        <w:t xml:space="preserve"> . . . . . . . . . . . . . . . . . . . . . . . . . . . . . . . . . . . . . . . . . . . . . . . . . . . . . . .</w:t>
-      </w:r>
-    </w:p>
-    <w:p>
-      <w:pPr>
-        <w:pStyle w:val="Normal"/>
-        <w:suppressAutoHyphens w:val="false"/>
-        <w:bidi w:val="0"/>
-        <w:spacing w:lineRule="auto" w:line="360"/>
-        <w:ind w:left="0" w:right="0" w:hanging="0"/>
-        <w:jc w:val="both"/>
-        <w:rPr>
-          <w:rFonts w:ascii="Arial" w:hAnsi="Arial"/>
-          <w:b/>
-          <w:b/>
-          <w:bCs/>
-          <w:sz w:val="24"/>
-          <w:szCs w:val="24"/>
-        </w:rPr>
-      </w:pPr>
-      <w:r>
-        <w:rPr>
-          <w:rFonts w:ascii="Arial" w:hAnsi="Arial"/>
-          <w:b/>
-          <w:bCs/>
-          <w:sz w:val="24"/>
-          <w:szCs w:val="24"/>
-        </w:rPr>
-      </w:r>
-    </w:p>
-    <w:p>
-      <w:pPr>
-        <w:pStyle w:val="Normal"/>
-        <w:suppressAutoHyphens w:val="false"/>
-        <w:bidi w:val="0"/>
-        <w:spacing w:lineRule="auto" w:line="360"/>
-        <w:ind w:left="0" w:right="0" w:hanging="0"/>
-        <w:jc w:val="both"/>
-        <w:rPr>
-          <w:rFonts w:ascii="Arial" w:hAnsi="Arial"/>
-          <w:b/>
-          <w:b/>
-          <w:bCs/>
-          <w:sz w:val="24"/>
-          <w:szCs w:val="24"/>
-        </w:rPr>
-      </w:pPr>
-      <w:r>
-        <w:rPr>
-          <w:rFonts w:ascii="Arial" w:hAnsi="Arial"/>
-          <w:b/>
-          <w:bCs/>
-          <w:sz w:val="24"/>
-          <w:szCs w:val="24"/>
-        </w:rPr>
-        <w:t>4</w:t>
+      </w:r>
+    </w:p>
+    <w:p>
+      <w:pPr>
+        <w:pStyle w:val="Normal"/>
+        <w:suppressAutoHyphens w:val="false"/>
+        <w:bidi w:val="0"/>
+        <w:spacing w:lineRule="auto" w:line="360"/>
+        <w:ind w:left="0" w:right="0" w:hanging="0"/>
+        <w:jc w:val="both"/>
+        <w:rPr>
+          <w:rFonts w:ascii="Arial" w:hAnsi="Arial"/>
+          <w:b/>
+          <w:b/>
+          <w:bCs/>
+          <w:sz w:val="24"/>
+          <w:szCs w:val="24"/>
+        </w:rPr>
+      </w:pPr>
+      <w:r>
+        <w:rPr>
+          <w:rFonts w:ascii="Arial" w:hAnsi="Arial"/>
+          <w:b w:val="false"/>
+          <w:bCs w:val="false"/>
+          <w:sz w:val="24"/>
+          <w:szCs w:val="24"/>
+        </w:rPr>
         <w:tab/>
-        <w:t xml:space="preserve">Bibliografia . . . . . . . . . . . . . . . . . . . . . . . . . . . . . . . . . . . . . . . . . . . . . . . . . . . . . . . </w:t>
-      </w:r>
-    </w:p>
-    <w:p>
-      <w:pPr>
-        <w:pStyle w:val="Normal"/>
-        <w:suppressAutoHyphens w:val="false"/>
-        <w:bidi w:val="0"/>
-        <w:spacing w:lineRule="auto" w:line="360"/>
-        <w:ind w:left="0" w:right="0" w:hanging="0"/>
-        <w:jc w:val="both"/>
-        <w:rPr>
-          <w:rFonts w:ascii="Arial" w:hAnsi="Arial"/>
-          <w:b w:val="false"/>
-          <w:b w:val="false"/>
-          <w:bCs w:val="false"/>
-          <w:sz w:val="24"/>
-          <w:szCs w:val="24"/>
-        </w:rPr>
-      </w:pPr>
-      <w:r>
-        <w:rPr>
-          <w:rFonts w:ascii="Arial" w:hAnsi="Arial"/>
-          <w:b w:val="false"/>
-          <w:bCs w:val="false"/>
-          <w:sz w:val="24"/>
-          <w:szCs w:val="24"/>
-        </w:rPr>
+      </w:r>
+      <w:r>
+        <w:rPr>
+          <w:rFonts w:ascii="Arial" w:hAnsi="Arial"/>
+          <w:b w:val="false"/>
+          <w:bCs w:val="false"/>
+          <w:sz w:val="24"/>
+          <w:szCs w:val="24"/>
+        </w:rPr>
+        <w:t xml:space="preserve">Para utilizar o algoritmo de Huffman, é necessário implementar certos tipos abstratos de dados </w:t>
+      </w:r>
+      <w:r>
+        <w:rPr>
+          <w:rFonts w:ascii="Arial" w:hAnsi="Arial"/>
+          <w:b w:val="false"/>
+          <w:bCs w:val="false"/>
+          <w:sz w:val="24"/>
+          <w:szCs w:val="24"/>
+        </w:rPr>
+        <w:t>que auxiliaram na construção do compactador. Nos próximos subitens, serão listados e explicados esses TAD’s.</w:t>
+      </w:r>
+    </w:p>
+    <w:p>
+      <w:pPr>
+        <w:pStyle w:val="Normal"/>
+        <w:suppressAutoHyphens w:val="false"/>
+        <w:bidi w:val="0"/>
+        <w:spacing w:lineRule="auto" w:line="360"/>
+        <w:ind w:left="0" w:right="0" w:hanging="0"/>
+        <w:jc w:val="both"/>
+        <w:rPr>
+          <w:b w:val="false"/>
+          <w:b w:val="false"/>
+          <w:bCs w:val="false"/>
+        </w:rPr>
+      </w:pPr>
+      <w:r>
+        <w:rPr>
+          <w:rFonts w:ascii="Arial" w:hAnsi="Arial"/>
+          <w:b/>
+          <w:bCs/>
+          <w:sz w:val="24"/>
+          <w:szCs w:val="24"/>
+        </w:rPr>
+      </w:r>
+    </w:p>
+    <w:p>
+      <w:pPr>
+        <w:pStyle w:val="Ttulo2"/>
+        <w:numPr>
+          <w:ilvl w:val="1"/>
+          <w:numId w:val="1"/>
+        </w:numPr>
+        <w:rPr/>
+      </w:pPr>
+      <w:bookmarkStart w:id="2" w:name="__RefHeading___Toc2068_1859988581"/>
+      <w:bookmarkEnd w:id="2"/>
+      <w:r>
+        <w:rPr/>
+        <w:t>2.1 – Árvore</w:t>
+      </w:r>
+    </w:p>
+    <w:p>
+      <w:pPr>
+        <w:pStyle w:val="Corpodetexto"/>
+        <w:jc w:val="both"/>
+        <w:rPr>
+          <w:rFonts w:ascii="Arial" w:hAnsi="Arial"/>
+        </w:rPr>
+      </w:pPr>
+      <w:r>
+        <w:rPr/>
+      </w:r>
+    </w:p>
+    <w:p>
+      <w:pPr>
+        <w:pStyle w:val="Corpodetexto"/>
+        <w:spacing w:before="0" w:after="140"/>
+        <w:jc w:val="both"/>
+        <w:rPr/>
+      </w:pPr>
+      <w:r>
+        <w:rPr>
+          <w:rFonts w:ascii="Arial" w:hAnsi="Arial"/>
+        </w:rPr>
+        <w:tab/>
+        <w:t xml:space="preserve">O tipo árvore é um dos principais tipos utilizados na construção do compactador, já que ele é utilizado para codificar os bytes de tal forma que </w:t>
+      </w:r>
+      <w:r>
+        <w:rPr>
+          <w:rFonts w:ascii="Arial" w:hAnsi="Arial"/>
+        </w:rPr>
+        <w:t xml:space="preserve">será possível construir o arquivo compactado. </w:t>
+      </w:r>
+      <w:r>
+        <w:rPr>
+          <w:rFonts w:ascii="Arial" w:hAnsi="Arial"/>
+        </w:rPr>
+        <w:t xml:space="preserve">Ela possui os campos de ponteiros para </w:t>
       </w:r>
     </w:p>
     <w:sectPr>
@@ -2169,9 +3394,112 @@
       <w:pgNumType w:fmt="decimal"/>
       <w:formProt w:val="false"/>
       <w:textDirection w:val="lrTb"/>
+      <w:docGrid w:type="default" w:linePitch="100" w:charSpace="0"/>
     </w:sectPr>
   </w:body>
 </w:document>
+</file>
+
+<file path=word/numbering.xml><?xml version="1.0" encoding="utf-8"?>
+<w:numbering xmlns:w="http://schemas.openxmlformats.org/wordprocessingml/2006/main" xmlns:o="urn:schemas-microsoft-com:office:office" xmlns:r="http://schemas.openxmlformats.org/officeDocument/2006/relationships" xmlns:v="urn:schemas-microsoft-com:vml">
+  <w:abstractNum w:abstractNumId="1">
+    <w:lvl w:ilvl="0">
+      <w:start w:val="1"/>
+      <w:pStyle w:val="Ttulo1"/>
+      <w:numFmt w:val="none"/>
+      <w:suff w:val="nothing"/>
+      <w:lvlText w:val=""/>
+      <w:lvlJc w:val="left"/>
+      <w:pPr>
+        <w:ind w:left="0" w:hanging="0"/>
+      </w:pPr>
+    </w:lvl>
+    <w:lvl w:ilvl="1">
+      <w:start w:val="1"/>
+      <w:pStyle w:val="Ttulo2"/>
+      <w:numFmt w:val="none"/>
+      <w:suff w:val="nothing"/>
+      <w:lvlText w:val=""/>
+      <w:lvlJc w:val="left"/>
+      <w:pPr>
+        <w:ind w:left="0" w:hanging="0"/>
+      </w:pPr>
+    </w:lvl>
+    <w:lvl w:ilvl="2">
+      <w:start w:val="1"/>
+      <w:numFmt w:val="none"/>
+      <w:suff w:val="nothing"/>
+      <w:lvlText w:val=""/>
+      <w:lvlJc w:val="left"/>
+      <w:pPr>
+        <w:ind w:left="0" w:hanging="0"/>
+      </w:pPr>
+    </w:lvl>
+    <w:lvl w:ilvl="3">
+      <w:start w:val="1"/>
+      <w:numFmt w:val="none"/>
+      <w:suff w:val="nothing"/>
+      <w:lvlText w:val=""/>
+      <w:lvlJc w:val="left"/>
+      <w:pPr>
+        <w:ind w:left="0" w:hanging="0"/>
+      </w:pPr>
+    </w:lvl>
+    <w:lvl w:ilvl="4">
+      <w:start w:val="1"/>
+      <w:numFmt w:val="none"/>
+      <w:suff w:val="nothing"/>
+      <w:lvlText w:val=""/>
+      <w:lvlJc w:val="left"/>
+      <w:pPr>
+        <w:ind w:left="0" w:hanging="0"/>
+      </w:pPr>
+    </w:lvl>
+    <w:lvl w:ilvl="5">
+      <w:start w:val="1"/>
+      <w:numFmt w:val="none"/>
+      <w:suff w:val="nothing"/>
+      <w:lvlText w:val=""/>
+      <w:lvlJc w:val="left"/>
+      <w:pPr>
+        <w:ind w:left="0" w:hanging="0"/>
+      </w:pPr>
+    </w:lvl>
+    <w:lvl w:ilvl="6">
+      <w:start w:val="1"/>
+      <w:numFmt w:val="none"/>
+      <w:suff w:val="nothing"/>
+      <w:lvlText w:val=""/>
+      <w:lvlJc w:val="left"/>
+      <w:pPr>
+        <w:ind w:left="0" w:hanging="0"/>
+      </w:pPr>
+    </w:lvl>
+    <w:lvl w:ilvl="7">
+      <w:start w:val="1"/>
+      <w:numFmt w:val="none"/>
+      <w:suff w:val="nothing"/>
+      <w:lvlText w:val=""/>
+      <w:lvlJc w:val="left"/>
+      <w:pPr>
+        <w:ind w:left="0" w:hanging="0"/>
+      </w:pPr>
+    </w:lvl>
+    <w:lvl w:ilvl="8">
+      <w:start w:val="1"/>
+      <w:numFmt w:val="none"/>
+      <w:suff w:val="nothing"/>
+      <w:lvlText w:val=""/>
+      <w:lvlJc w:val="left"/>
+      <w:pPr>
+        <w:ind w:left="0" w:hanging="0"/>
+      </w:pPr>
+    </w:lvl>
+  </w:abstractNum>
+  <w:num w:numId="1">
+    <w:abstractNumId w:val="1"/>
+  </w:num>
+</w:numbering>
 </file>
 
 <file path=word/styles.xml><?xml version="1.0" encoding="utf-8"?>
@@ -2181,15 +3509,12 @@
       <w:rPr>
         <w:rFonts w:ascii="Liberation Serif" w:hAnsi="Liberation Serif" w:eastAsia="SimSun" w:cs="Arial"/>
         <w:kern w:val="2"/>
-        <w:sz w:val="24"/>
         <w:szCs w:val="24"/>
         <w:lang w:val="pt-BR" w:eastAsia="zh-CN" w:bidi="hi-IN"/>
       </w:rPr>
     </w:rPrDefault>
     <w:pPrDefault>
-      <w:pPr>
-        <w:widowControl/>
-      </w:pPr>
+      <w:pPr/>
     </w:pPrDefault>
   </w:docDefaults>
   <w:style w:type="paragraph" w:styleId="Normal">
@@ -2197,15 +3522,70 @@
     <w:qFormat/>
     <w:pPr>
       <w:widowControl/>
+      <w:bidi w:val="0"/>
+      <w:jc w:val="left"/>
     </w:pPr>
     <w:rPr>
       <w:rFonts w:ascii="Liberation Serif" w:hAnsi="Liberation Serif" w:eastAsia="SimSun" w:cs="Arial"/>
-      <w:color w:val="auto"/>
+      <w:color w:val="00000A"/>
       <w:kern w:val="2"/>
       <w:sz w:val="24"/>
       <w:szCs w:val="24"/>
       <w:lang w:val="pt-BR" w:eastAsia="zh-CN" w:bidi="hi-IN"/>
     </w:rPr>
+  </w:style>
+  <w:style w:type="paragraph" w:styleId="Ttulo1">
+    <w:name w:val="Heading 1"/>
+    <w:basedOn w:val="Ttulo"/>
+    <w:next w:val="Corpodetexto"/>
+    <w:qFormat/>
+    <w:pPr>
+      <w:numPr>
+        <w:ilvl w:val="0"/>
+        <w:numId w:val="1"/>
+      </w:numPr>
+      <w:spacing w:before="240" w:after="120"/>
+      <w:outlineLvl w:val="0"/>
+    </w:pPr>
+    <w:rPr>
+      <w:b/>
+      <w:bCs/>
+      <w:sz w:val="36"/>
+      <w:szCs w:val="36"/>
+    </w:rPr>
+  </w:style>
+  <w:style w:type="paragraph" w:styleId="Ttulo2">
+    <w:name w:val="Heading 2"/>
+    <w:basedOn w:val="Ttulo"/>
+    <w:next w:val="Corpodetexto"/>
+    <w:qFormat/>
+    <w:pPr>
+      <w:numPr>
+        <w:ilvl w:val="1"/>
+        <w:numId w:val="1"/>
+      </w:numPr>
+      <w:spacing w:before="200" w:after="120"/>
+      <w:outlineLvl w:val="1"/>
+    </w:pPr>
+    <w:rPr>
+      <w:b/>
+      <w:bCs/>
+      <w:sz w:val="32"/>
+      <w:szCs w:val="32"/>
+    </w:rPr>
+  </w:style>
+  <w:style w:type="character" w:styleId="LinkdaInternet">
+    <w:name w:val="Link da Internet"/>
+    <w:rPr>
+      <w:color w:val="000080"/>
+      <w:u w:val="single"/>
+      <w:lang w:val="zxx" w:eastAsia="zxx" w:bidi="zxx"/>
+    </w:rPr>
+  </w:style>
+  <w:style w:type="character" w:styleId="Vnculodendice">
+    <w:name w:val="Vínculo de índice"/>
+    <w:qFormat/>
+    <w:rPr/>
   </w:style>
   <w:style w:type="paragraph" w:styleId="Ttulo">
     <w:name w:val="Título"/>
@@ -2265,5 +3645,62 @@
       <w:rFonts w:cs="Arial"/>
     </w:rPr>
   </w:style>
+  <w:style w:type="paragraph" w:styleId="Cabealho">
+    <w:name w:val="Header"/>
+    <w:basedOn w:val="Normal"/>
+    <w:pPr>
+      <w:suppressLineNumbers/>
+      <w:tabs>
+        <w:tab w:val="center" w:pos="4819" w:leader="none"/>
+        <w:tab w:val="right" w:pos="9638" w:leader="none"/>
+      </w:tabs>
+    </w:pPr>
+    <w:rPr/>
+  </w:style>
+  <w:style w:type="paragraph" w:styleId="Ttulodosumrio">
+    <w:name w:val="TOA Heading"/>
+    <w:basedOn w:val="Ttulo"/>
+    <w:pPr>
+      <w:suppressLineNumbers/>
+      <w:bidi w:val="0"/>
+      <w:ind w:left="0" w:hanging="0"/>
+      <w:jc w:val="center"/>
+    </w:pPr>
+    <w:rPr>
+      <w:rFonts w:ascii="Arial" w:hAnsi="Arial"/>
+      <w:b/>
+      <w:bCs/>
+      <w:sz w:val="32"/>
+      <w:szCs w:val="32"/>
+    </w:rPr>
+  </w:style>
+  <w:style w:type="paragraph" w:styleId="Sumrio1">
+    <w:name w:val="TOC 1"/>
+    <w:basedOn w:val="Ndice"/>
+    <w:pPr>
+      <w:tabs>
+        <w:tab w:val="right" w:pos="9638" w:leader="dot"/>
+      </w:tabs>
+      <w:bidi w:val="0"/>
+      <w:ind w:left="0" w:hanging="0"/>
+    </w:pPr>
+    <w:rPr>
+      <w:rFonts w:ascii="Arial" w:hAnsi="Arial"/>
+    </w:rPr>
+  </w:style>
+  <w:style w:type="paragraph" w:styleId="Sumrio2">
+    <w:name w:val="TOC 2"/>
+    <w:basedOn w:val="Ndice"/>
+    <w:pPr>
+      <w:tabs>
+        <w:tab w:val="right" w:pos="9355" w:leader="dot"/>
+      </w:tabs>
+      <w:bidi w:val="0"/>
+      <w:ind w:left="283" w:hanging="0"/>
+    </w:pPr>
+    <w:rPr>
+      <w:rFonts w:ascii="Arial" w:hAnsi="Arial"/>
+    </w:rPr>
+  </w:style>
 </w:styles>
 </file>
</xml_diff>

<commit_message>
Adicionando mais informações no relatório
</commit_message>
<xml_diff>
--- a/Docs/Documentação.docx
+++ b/Docs/Documentação.docx
@@ -1946,7 +1946,6 @@
       <w:pPr>
         <w:pStyle w:val="Sumrio2"/>
         <w:tabs>
-          <w:tab w:val="right" w:pos="9355" w:leader="dot"/>
           <w:tab w:val="right" w:pos="9638" w:leader="dot"/>
         </w:tabs>
         <w:rPr/>
@@ -1964,135 +1963,38 @@
     </w:p>
     <w:p>
       <w:pPr>
-        <w:pStyle w:val="Normal"/>
-        <w:suppressAutoHyphens w:val="false"/>
-        <w:bidi w:val="0"/>
-        <w:spacing w:lineRule="auto" w:line="360"/>
-        <w:ind w:left="0" w:right="0" w:hanging="0"/>
-        <w:jc w:val="both"/>
-        <w:rPr/>
-      </w:pPr>
-      <w:r>
-        <w:fldChar w:fldCharType="begin"/>
-      </w:r>
-      <w:r>
-        <w:instrText> XE "Introdução: " </w:instrText>
-      </w:r>
-      <w:r>
-        <w:fldChar w:fldCharType="separate"/>
-      </w:r>
+        <w:pStyle w:val="Sumrio2"/>
+        <w:tabs>
+          <w:tab w:val="right" w:pos="9638" w:leader="dot"/>
+        </w:tabs>
+        <w:rPr/>
+      </w:pPr>
+      <w:hyperlink w:anchor="__RefHeading___Toc121_1097127904">
+        <w:r>
+          <w:rPr>
+            <w:rStyle w:val="Vnculodendice"/>
+          </w:rPr>
+          <w:t>2.2 – Lista Genérica</w:t>
+          <w:tab/>
+          <w:t>6</w:t>
+        </w:r>
+      </w:hyperlink>
+    </w:p>
+    <w:p>
+      <w:pPr>
+        <w:pStyle w:val="Normal"/>
+        <w:suppressAutoHyphens w:val="false"/>
+        <w:bidi w:val="0"/>
+        <w:spacing w:lineRule="auto" w:line="360"/>
+        <w:ind w:left="0" w:right="0" w:hanging="0"/>
+        <w:jc w:val="both"/>
+        <w:rPr/>
+      </w:pPr>
       <w:r>
         <w:rPr/>
       </w:r>
       <w:r>
         <w:fldChar w:fldCharType="end"/>
-      </w:r>
-      <w:r>
-        <w:fldChar w:fldCharType="begin"/>
-      </w:r>
-      <w:r>
-        <w:instrText> TC "Introdução" \l 2 </w:instrText>
-      </w:r>
-      <w:r>
-        <w:fldChar w:fldCharType="separate"/>
-      </w:r>
-      <w:r>
-        <w:rPr/>
-      </w:r>
-      <w:r>
-        <w:fldChar w:fldCharType="end"/>
-      </w:r>
-      <w:r>
-        <w:fldChar w:fldCharType="begin"/>
-      </w:r>
-      <w:r>
-        <w:instrText> TC "Introdução" \l 2 </w:instrText>
-      </w:r>
-      <w:r>
-        <w:fldChar w:fldCharType="separate"/>
-      </w:r>
-      <w:r>
-        <w:rPr/>
-      </w:r>
-      <w:r>
-        <w:fldChar w:fldCharType="end"/>
-      </w:r>
-      <w:r>
-        <w:fldChar w:fldCharType="begin"/>
-      </w:r>
-      <w:r>
-        <w:instrText> TC "Introdução" \l 2 </w:instrText>
-      </w:r>
-      <w:r>
-        <w:fldChar w:fldCharType="separate"/>
-      </w:r>
-      <w:r>
-        <w:rPr/>
-      </w:r>
-      <w:r>
-        <w:fldChar w:fldCharType="end"/>
-      </w:r>
-      <w:r>
-        <w:fldChar w:fldCharType="begin"/>
-      </w:r>
-      <w:r>
-        <w:instrText> XE "Introdução:: " </w:instrText>
-      </w:r>
-      <w:r>
-        <w:fldChar w:fldCharType="separate"/>
-      </w:r>
-      <w:r>
-        <w:rPr/>
-      </w:r>
-      <w:r>
-        <w:fldChar w:fldCharType="end"/>
-      </w:r>
-      <w:r>
-        <w:fldChar w:fldCharType="begin"/>
-      </w:r>
-      <w:r>
-        <w:instrText> XE "Introdução: " </w:instrText>
-      </w:r>
-      <w:r>
-        <w:fldChar w:fldCharType="separate"/>
-      </w:r>
-      <w:r>
-        <w:rPr/>
-      </w:r>
-      <w:r>
-        <w:fldChar w:fldCharType="end"/>
-      </w:r>
-      <w:r>
-        <w:fldChar w:fldCharType="begin"/>
-      </w:r>
-      <w:r>
-        <w:instrText> XE "Introdução:Introdução: " </w:instrText>
-      </w:r>
-      <w:r>
-        <w:fldChar w:fldCharType="separate"/>
-      </w:r>
-      <w:r>
-        <w:rPr/>
-      </w:r>
-      <w:r>
-        <w:fldChar w:fldCharType="end"/>
-      </w:r>
-      <w:r>
-        <w:fldChar w:fldCharType="end"/>
-      </w:r>
-    </w:p>
-    <w:p>
-      <w:pPr>
-        <w:pStyle w:val="Normal"/>
-        <w:suppressAutoHyphens w:val="false"/>
-        <w:bidi w:val="0"/>
-        <w:spacing w:lineRule="auto" w:line="360"/>
-        <w:ind w:left="0" w:right="0" w:hanging="0"/>
-        <w:jc w:val="both"/>
-        <w:rPr/>
-      </w:pPr>
-      <w:r>
-        <w:rPr/>
       </w:r>
     </w:p>
     <w:p>
@@ -2520,7 +2422,7 @@
         <w:pStyle w:val="Ttulo1"/>
         <w:numPr>
           <w:ilvl w:val="0"/>
-          <w:numId w:val="2"/>
+          <w:numId w:val="3"/>
         </w:numPr>
         <w:rPr/>
       </w:pPr>
@@ -3050,7 +2952,7 @@
         <w:pStyle w:val="Ttulo1"/>
         <w:numPr>
           <w:ilvl w:val="0"/>
-          <w:numId w:val="2"/>
+          <w:numId w:val="3"/>
         </w:numPr>
         <w:rPr/>
       </w:pPr>
@@ -3137,6 +3039,112 @@
           <w:b w:val="false"/>
           <w:bCs w:val="false"/>
         </w:rPr>
+      </w:r>
+    </w:p>
+    <w:p>
+      <w:pPr>
+        <w:pStyle w:val="Ttulo2"/>
+        <w:numPr>
+          <w:ilvl w:val="1"/>
+          <w:numId w:val="3"/>
+        </w:numPr>
+        <w:rPr/>
+      </w:pPr>
+      <w:bookmarkStart w:id="2" w:name="__RefHeading___Toc2068_1859988581"/>
+      <w:bookmarkEnd w:id="2"/>
+      <w:r>
+        <w:rPr/>
+        <w:t>2.1 – Árvore</w:t>
+      </w:r>
+    </w:p>
+    <w:p>
+      <w:pPr>
+        <w:pStyle w:val="Corpodetexto"/>
+        <w:spacing w:lineRule="auto" w:line="360"/>
+        <w:jc w:val="both"/>
+        <w:rPr>
+          <w:rFonts w:ascii="Arial" w:hAnsi="Arial"/>
+        </w:rPr>
+      </w:pPr>
+      <w:r>
+        <w:rPr>
+          <w:rFonts w:ascii="Arial" w:hAnsi="Arial"/>
+        </w:rPr>
+      </w:r>
+    </w:p>
+    <w:p>
+      <w:pPr>
+        <w:pStyle w:val="Corpodetexto"/>
+        <w:spacing w:lineRule="auto" w:line="360" w:before="0" w:after="140"/>
+        <w:jc w:val="both"/>
+        <w:rPr/>
+      </w:pPr>
+      <w:r>
+        <w:rPr>
+          <w:rFonts w:ascii="Arial" w:hAnsi="Arial"/>
+        </w:rPr>
+        <w:tab/>
+        <w:t>O tipo árvore é um dos principais tipos utilizados na construção do compactador, já que ele é utilizado para codificar os bytes de tal forma que será possível construir o arquivo compactado. Ela possui os campos de ponteiros para as subárvores da direita e da esquerda, já que é uma árvore binária, outro para manter o dado e outro para manter a ocorrência desse dado.</w:t>
+      </w:r>
+    </w:p>
+    <w:p>
+      <w:pPr>
+        <w:pStyle w:val="Corpodetexto"/>
+        <w:spacing w:lineRule="auto" w:line="360" w:before="0" w:after="140"/>
+        <w:jc w:val="both"/>
+        <w:rPr/>
+      </w:pPr>
+      <w:r>
+        <w:rPr>
+          <w:rFonts w:ascii="Arial" w:hAnsi="Arial"/>
+        </w:rPr>
+        <w:tab/>
+        <w:t>Também são definidas funções que manipulam variáveis do tipo árvore, entre as principais, estão as seguintes:</w:t>
+      </w:r>
+    </w:p>
+    <w:p>
+      <w:pPr>
+        <w:pStyle w:val="Corpodetexto"/>
+        <w:spacing w:lineRule="auto" w:line="360" w:before="0" w:after="140"/>
+        <w:jc w:val="both"/>
+        <w:rPr/>
+      </w:pPr>
+      <w:r>
+        <w:rPr>
+          <w:rFonts w:ascii="Arial" w:hAnsi="Arial"/>
+        </w:rPr>
+        <w:tab/>
+        <w:t>Funções de criação e destruição na memória: essas funções são responsáveis por alocar dinamicamente e apagar da memória o espaço com o tamanho necessário para uma árvore. Na verdade, todo TAD possui essas funções, entretanto, a árvore possui um diferencial: ela possui duas funções de alocação dinâmica de espaço de memória, uma para criar um nó que possui subárvores e outra para criar uma nó folha (que não possui nenhuma subárvore). Note que somente nós folha possuem referência para dados do arquivo que será compactado, isso é importante para o algoritmo de Huffman (que será explicado mais a frente).</w:t>
+      </w:r>
+    </w:p>
+    <w:p>
+      <w:pPr>
+        <w:pStyle w:val="Corpodetexto"/>
+        <w:spacing w:lineRule="auto" w:line="360" w:before="0" w:after="140"/>
+        <w:jc w:val="both"/>
+        <w:rPr/>
+      </w:pPr>
+      <w:r>
+        <w:rPr>
+          <w:rFonts w:ascii="Arial" w:hAnsi="Arial"/>
+        </w:rPr>
+        <w:tab/>
+        <w:t>Também há funções que retornam os dados existentes em um nó de uma árvore (dado, número de ocorrências e subárvores). Novamente, todo TAD possui esse tipo de funções.</w:t>
+      </w:r>
+    </w:p>
+    <w:p>
+      <w:pPr>
+        <w:pStyle w:val="Corpodetexto"/>
+        <w:spacing w:lineRule="auto" w:line="360" w:before="0" w:after="140"/>
+        <w:jc w:val="both"/>
+        <w:rPr/>
+      </w:pPr>
+      <w:r>
+        <w:rPr>
+          <w:rFonts w:ascii="Arial" w:hAnsi="Arial"/>
+        </w:rPr>
+        <w:tab/>
+        <w:t>Porém, essas funções não são as únicas que são relacionadas com o tipo árvore. Existe uma função que verifica se um nó de uma árvore é ou não um nó folha, outra que verifica se um certo dado está ou não na árvore, outra que retorna uma lista com todos os nós que pertencem ao caminho entre o nó raiz e outro nó dado com entrada e uma função que imprime a árvore.</w:t>
       </w:r>
     </w:p>
     <w:p>
@@ -3148,26 +3156,42 @@
         </w:numPr>
         <w:rPr/>
       </w:pPr>
-      <w:bookmarkStart w:id="2" w:name="__RefHeading___Toc2068_1859988581"/>
-      <w:bookmarkEnd w:id="2"/>
-      <w:r>
-        <w:rPr/>
-        <w:t>2.1 – Árvore</w:t>
+      <w:bookmarkStart w:id="3" w:name="__RefHeading___Toc121_1097127904"/>
+      <w:bookmarkEnd w:id="3"/>
+      <w:r>
+        <w:rPr>
+          <w:rFonts w:ascii="Arial" w:hAnsi="Arial"/>
+        </w:rPr>
+        <w:t>2.2 – Lista Genérica</w:t>
       </w:r>
     </w:p>
     <w:p>
       <w:pPr>
         <w:pStyle w:val="Corpodetexto"/>
         <w:spacing w:lineRule="auto" w:line="360"/>
-        <w:jc w:val="both"/>
-        <w:rPr>
-          <w:rFonts w:ascii="Arial" w:hAnsi="Arial"/>
-        </w:rPr>
-      </w:pPr>
-      <w:r>
-        <w:rPr>
-          <w:rFonts w:ascii="Arial" w:hAnsi="Arial"/>
-        </w:rPr>
+        <w:rPr>
+          <w:rFonts w:ascii="Arial" w:hAnsi="Arial"/>
+        </w:rPr>
+      </w:pPr>
+      <w:r>
+        <w:rPr>
+          <w:rFonts w:ascii="Arial" w:hAnsi="Arial"/>
+        </w:rPr>
+      </w:r>
+    </w:p>
+    <w:p>
+      <w:pPr>
+        <w:pStyle w:val="Corpodetexto"/>
+        <w:spacing w:lineRule="auto" w:line="360"/>
+        <w:jc w:val="both"/>
+        <w:rPr/>
+      </w:pPr>
+      <w:r>
+        <w:rPr>
+          <w:rFonts w:ascii="Arial" w:hAnsi="Arial"/>
+        </w:rPr>
+        <w:tab/>
+        <w:t>A lista usada nessa implementação do código de Huffman é uma implementação genérica, ou seja, ela pode ser aplicada e reutilizada para qualquer tipo de dado. Foram implementados dois tipos de dados, um para a lista (o sentinela da lista, para ser mais específico) e outro para o item de uma lista, o qual aponta para o conteúdo desejado.</w:t>
       </w:r>
     </w:p>
     <w:p>
@@ -3182,95 +3206,13 @@
           <w:rFonts w:ascii="Arial" w:hAnsi="Arial"/>
         </w:rPr>
         <w:tab/>
-        <w:t xml:space="preserve">O tipo árvore é um dos principais tipos utilizados na construção do compactador, já que ele é utilizado para codificar os bytes de tal forma que será possível construir o arquivo compactado. Ela possui os campos de ponteiros para </w:t>
-      </w:r>
-      <w:r>
-        <w:rPr>
-          <w:rFonts w:ascii="Arial" w:hAnsi="Arial"/>
-        </w:rPr>
-        <w:t>as subárvores da direita e da esquerda, já que é uma árvore binária, outro para manter o dado e outro para manter a ocorrência desse dado.</w:t>
-      </w:r>
-    </w:p>
-    <w:p>
-      <w:pPr>
-        <w:pStyle w:val="Corpodetexto"/>
-        <w:spacing w:lineRule="auto" w:line="360" w:before="0" w:after="140"/>
-        <w:jc w:val="both"/>
-        <w:rPr/>
-      </w:pPr>
-      <w:r>
-        <w:rPr>
-          <w:rFonts w:ascii="Arial" w:hAnsi="Arial"/>
-        </w:rPr>
-        <w:tab/>
-        <w:t>Também são definidas funções que manipulam variáveis do tipo árvore, entre as principais, estão as seguintes:</w:t>
-      </w:r>
-    </w:p>
-    <w:p>
-      <w:pPr>
-        <w:pStyle w:val="Corpodetexto"/>
-        <w:spacing w:lineRule="auto" w:line="360" w:before="0" w:after="140"/>
-        <w:jc w:val="both"/>
-        <w:rPr/>
-      </w:pPr>
-      <w:r>
-        <w:rPr>
-          <w:rFonts w:ascii="Arial" w:hAnsi="Arial"/>
-        </w:rPr>
-        <w:tab/>
-        <w:t xml:space="preserve">Funções de criação e destruição na memória: essas funções são responsáveis por alocar dinamicamente e apagar da memória o espaço com o tamanho necessário para uma árvore. Na verdade, todo TAD possui essas funções, entretanto, a árvore possui um diferencial: </w:t>
-      </w:r>
-      <w:r>
-        <w:rPr>
-          <w:rFonts w:ascii="Arial" w:hAnsi="Arial"/>
-        </w:rPr>
-        <w:t>ela possui duas funções de alocação dinâmica de espaço de memória, uma para criar um nó que possui subárvores e outra para criar uma nó folha (que não possui nenhuma subárvore). Essas funções possuem os seguintes formatos:</w:t>
-      </w:r>
-    </w:p>
-    <w:p>
-      <w:pPr>
-        <w:pStyle w:val="Corpodetexto"/>
-        <w:spacing w:lineRule="auto" w:line="360" w:before="0" w:after="140"/>
-        <w:jc w:val="both"/>
-        <w:rPr/>
-      </w:pPr>
-      <w:r>
-        <w:rPr>
-          <w:rFonts w:ascii="Arial" w:hAnsi="Arial"/>
-        </w:rPr>
-        <w:t xml:space="preserve">– </w:t>
-      </w:r>
-      <w:r>
-        <w:rPr>
-          <w:rFonts w:ascii="Arial" w:hAnsi="Arial"/>
-        </w:rPr>
-        <w:t>Arvore* Arvore_CriaFolha(unsigned char caracter, int ocorrencias): recebe o dado e número de ocorrências desse dado no arquivo. A função retorna um ponteiro para um nó folha alocado dinamicamente e não possui condições ou efeitos colaterais.</w:t>
-      </w:r>
-    </w:p>
-    <w:p>
-      <w:pPr>
-        <w:pStyle w:val="Corpodetexto"/>
-        <w:spacing w:lineRule="auto" w:line="360" w:before="0" w:after="140"/>
-        <w:jc w:val="both"/>
-        <w:rPr/>
-      </w:pPr>
-      <w:r>
-        <w:rPr>
-          <w:rFonts w:ascii="Arial" w:hAnsi="Arial"/>
-        </w:rPr>
-        <w:t xml:space="preserve">– </w:t>
-      </w:r>
-      <w:r>
-        <w:rPr>
-          <w:rFonts w:ascii="Arial" w:hAnsi="Arial"/>
-        </w:rPr>
-        <w:t xml:space="preserve">Arvore* Arvore_CriaArvore(int ocorrencias, Arvore* esq, Arvore* dir): </w:t>
-      </w:r>
-      <w:r>
-        <w:rPr>
-          <w:rFonts w:ascii="Arial" w:hAnsi="Arial"/>
-        </w:rPr>
-        <w:t>recebe um número de ocorrências e ponteiros para as subárvores da direita e da esquerda e retorna um ponteiro para uma árvore. Também é necessário que as subárvores sejam existentes e estejam alocadas. Note que somente os nós folhas possuem referência para o dado do arquivo que será compactado.</w:t>
+        <w:t xml:space="preserve">A lista possui </w:t>
+      </w:r>
+      <w:r>
+        <w:rPr>
+          <w:rFonts w:ascii="Arial" w:hAnsi="Arial"/>
+        </w:rPr>
+        <w:t xml:space="preserve">os seguintes campos: ponteiros para o primeiro e o último item da lista, uma tag com o tipo de dado que a lista possui (para evitar que uma lista possua itens de tipos diferentes) e a quantidade de itens na lista. Enquanto isso, o item possui os seguintes campos: um ponteiro opaco para o conteúdo do item, uma tag com o tipo do conteúdo </w:t>
       </w:r>
     </w:p>
     <w:sectPr>
@@ -3474,11 +3416,106 @@
       </w:pPr>
     </w:lvl>
   </w:abstractNum>
+  <w:abstractNum w:abstractNumId="3">
+    <w:lvl w:ilvl="0">
+      <w:start w:val="1"/>
+      <w:numFmt w:val="none"/>
+      <w:suff w:val="nothing"/>
+      <w:lvlText w:val=""/>
+      <w:lvlJc w:val="left"/>
+      <w:pPr>
+        <w:ind w:left="0" w:hanging="0"/>
+      </w:pPr>
+    </w:lvl>
+    <w:lvl w:ilvl="1">
+      <w:start w:val="1"/>
+      <w:numFmt w:val="none"/>
+      <w:suff w:val="nothing"/>
+      <w:lvlText w:val=""/>
+      <w:lvlJc w:val="left"/>
+      <w:pPr>
+        <w:ind w:left="0" w:hanging="0"/>
+      </w:pPr>
+    </w:lvl>
+    <w:lvl w:ilvl="2">
+      <w:start w:val="1"/>
+      <w:numFmt w:val="none"/>
+      <w:suff w:val="nothing"/>
+      <w:lvlText w:val=""/>
+      <w:lvlJc w:val="left"/>
+      <w:pPr>
+        <w:ind w:left="0" w:hanging="0"/>
+      </w:pPr>
+    </w:lvl>
+    <w:lvl w:ilvl="3">
+      <w:start w:val="1"/>
+      <w:numFmt w:val="none"/>
+      <w:suff w:val="nothing"/>
+      <w:lvlText w:val=""/>
+      <w:lvlJc w:val="left"/>
+      <w:pPr>
+        <w:ind w:left="0" w:hanging="0"/>
+      </w:pPr>
+    </w:lvl>
+    <w:lvl w:ilvl="4">
+      <w:start w:val="1"/>
+      <w:numFmt w:val="none"/>
+      <w:suff w:val="nothing"/>
+      <w:lvlText w:val=""/>
+      <w:lvlJc w:val="left"/>
+      <w:pPr>
+        <w:ind w:left="0" w:hanging="0"/>
+      </w:pPr>
+    </w:lvl>
+    <w:lvl w:ilvl="5">
+      <w:start w:val="1"/>
+      <w:numFmt w:val="none"/>
+      <w:suff w:val="nothing"/>
+      <w:lvlText w:val=""/>
+      <w:lvlJc w:val="left"/>
+      <w:pPr>
+        <w:ind w:left="0" w:hanging="0"/>
+      </w:pPr>
+    </w:lvl>
+    <w:lvl w:ilvl="6">
+      <w:start w:val="1"/>
+      <w:numFmt w:val="none"/>
+      <w:suff w:val="nothing"/>
+      <w:lvlText w:val=""/>
+      <w:lvlJc w:val="left"/>
+      <w:pPr>
+        <w:ind w:left="0" w:hanging="0"/>
+      </w:pPr>
+    </w:lvl>
+    <w:lvl w:ilvl="7">
+      <w:start w:val="1"/>
+      <w:numFmt w:val="none"/>
+      <w:suff w:val="nothing"/>
+      <w:lvlText w:val=""/>
+      <w:lvlJc w:val="left"/>
+      <w:pPr>
+        <w:ind w:left="0" w:hanging="0"/>
+      </w:pPr>
+    </w:lvl>
+    <w:lvl w:ilvl="8">
+      <w:start w:val="1"/>
+      <w:numFmt w:val="none"/>
+      <w:suff w:val="nothing"/>
+      <w:lvlText w:val=""/>
+      <w:lvlJc w:val="left"/>
+      <w:pPr>
+        <w:ind w:left="0" w:hanging="0"/>
+      </w:pPr>
+    </w:lvl>
+  </w:abstractNum>
   <w:num w:numId="1">
     <w:abstractNumId w:val="1"/>
   </w:num>
   <w:num w:numId="2">
     <w:abstractNumId w:val="2"/>
+  </w:num>
+  <w:num w:numId="3">
+    <w:abstractNumId w:val="3"/>
   </w:num>
 </w:numbering>
 </file>

</xml_diff>

<commit_message>
Começo da Conclusão do Relatório
</commit_message>
<xml_diff>
--- a/Docs/Documentação.docx
+++ b/Docs/Documentação.docx
@@ -3572,15 +3572,21 @@
     </w:p>
     <w:p>
       <w:pPr>
-        <w:pStyle w:val="Corpodetexto"/>
-        <w:spacing w:lineRule="auto" w:line="360" w:before="0" w:after="140"/>
-        <w:jc w:val="both"/>
-        <w:rPr>
-          <w:rFonts w:ascii="Arial" w:hAnsi="Arial"/>
-        </w:rPr>
-      </w:pPr>
-      <w:r>
-        <w:rPr/>
+        <w:pStyle w:val="Ttulo1"/>
+        <w:numPr>
+          <w:ilvl w:val="0"/>
+          <w:numId w:val="1"/>
+        </w:numPr>
+        <w:spacing w:before="240" w:after="120"/>
+        <w:rPr>
+          <w:rFonts w:ascii="Arial" w:hAnsi="Arial"/>
+        </w:rPr>
+      </w:pPr>
+      <w:r>
+        <w:rPr>
+          <w:rFonts w:ascii="Arial" w:hAnsi="Arial"/>
+        </w:rPr>
+        <w:t>3 – Conclusão</w:t>
       </w:r>
     </w:p>
     <w:sectPr>

</xml_diff>

<commit_message>
Ralatório atualizado de novo
</commit_message>
<xml_diff>
--- a/Docs/Documentação.docx
+++ b/Docs/Documentação.docx
@@ -2419,48 +2419,6 @@
     </w:p>
     <w:p>
       <w:pPr>
-        <w:pStyle w:val="Normal"/>
-        <w:suppressAutoHyphens w:val="false"/>
-        <w:bidi w:val="0"/>
-        <w:spacing w:lineRule="auto" w:line="360"/>
-        <w:ind w:left="0" w:right="0" w:hanging="0"/>
-        <w:jc w:val="both"/>
-        <w:rPr/>
-      </w:pPr>
-      <w:r>
-        <w:rPr/>
-      </w:r>
-    </w:p>
-    <w:p>
-      <w:pPr>
-        <w:pStyle w:val="Normal"/>
-        <w:suppressAutoHyphens w:val="false"/>
-        <w:bidi w:val="0"/>
-        <w:spacing w:lineRule="auto" w:line="360"/>
-        <w:ind w:left="0" w:right="0" w:hanging="0"/>
-        <w:jc w:val="both"/>
-        <w:rPr/>
-      </w:pPr>
-      <w:r>
-        <w:rPr/>
-      </w:r>
-    </w:p>
-    <w:p>
-      <w:pPr>
-        <w:pStyle w:val="Normal"/>
-        <w:suppressAutoHyphens w:val="false"/>
-        <w:bidi w:val="0"/>
-        <w:spacing w:lineRule="auto" w:line="360"/>
-        <w:ind w:left="0" w:right="0" w:hanging="0"/>
-        <w:jc w:val="both"/>
-        <w:rPr/>
-      </w:pPr>
-      <w:r>
-        <w:rPr/>
-      </w:r>
-    </w:p>
-    <w:p>
-      <w:pPr>
         <w:pStyle w:val="Ttulo1"/>
         <w:numPr>
           <w:ilvl w:val="0"/>
@@ -2996,9 +2954,7 @@
           <w:ilvl w:val="0"/>
           <w:numId w:val="5"/>
         </w:numPr>
-        <w:rPr>
-          <w:rFonts w:ascii="Arial" w:hAnsi="Arial"/>
-        </w:rPr>
+        <w:rPr/>
       </w:pPr>
       <w:bookmarkStart w:id="1" w:name="__RefHeading___Toc2066_1859988581"/>
       <w:bookmarkEnd w:id="1"/>
@@ -3389,6 +3345,21 @@
     </w:p>
     <w:p>
       <w:pPr>
+        <w:pStyle w:val="Corpodetexto"/>
+        <w:spacing w:lineRule="auto" w:line="360"/>
+        <w:jc w:val="both"/>
+        <w:rPr>
+          <w:rFonts w:ascii="Arial" w:hAnsi="Arial"/>
+        </w:rPr>
+      </w:pPr>
+      <w:r>
+        <w:rPr>
+          <w:rFonts w:ascii="Arial" w:hAnsi="Arial"/>
+        </w:rPr>
+      </w:r>
+    </w:p>
+    <w:p>
+      <w:pPr>
         <w:pStyle w:val="Ttulo2"/>
         <w:numPr>
           <w:ilvl w:val="1"/>
@@ -3462,16 +3433,14 @@
         <w:pStyle w:val="Corpodetexto"/>
         <w:spacing w:lineRule="auto" w:line="360"/>
         <w:jc w:val="both"/>
-        <w:rPr>
-          <w:rFonts w:ascii="Arial" w:hAnsi="Arial"/>
-        </w:rPr>
-      </w:pPr>
-      <w:r>
-        <w:rPr>
-          <w:rFonts w:ascii="Arial" w:hAnsi="Arial"/>
-        </w:rPr>
-        <w:tab/>
-        <w:t>Depois disso, o seguinte processo é realizado até que só exista uma árvore na lista: as duas primeiras árvores da lista são selecionadas e colocadas como subárvores de uma nova árvore, que terá como peso (número de ocorrências) a soma dos pesos de suas subárvores, que serão retiradas da lista mas não serão apagadas da memória.</w:t>
+        <w:rPr/>
+      </w:pPr>
+      <w:r>
+        <w:rPr>
+          <w:rFonts w:ascii="Arial" w:hAnsi="Arial"/>
+        </w:rPr>
+        <w:tab/>
+        <w:t>Depois disso, o seguinte processo é realizado até que só exista uma árvore na lista: as duas primeiras árvores da lista são selecionadas e colocadas como subárvores de uma nova árvore, que terá como peso (número de ocorrências) a soma dos pesos de suas subárvores, que serão retiradas da lista mas não serão apagadas da memória. Enfim, cada caractere terá um código que será a representação de seu caminho da raiz da árvore até seu nó em binário (0 para a esquerda e 1 para a direita).</w:t>
       </w:r>
     </w:p>
     <w:p>
@@ -3479,33 +3448,26 @@
         <w:pStyle w:val="Corpodetexto"/>
         <w:spacing w:lineRule="auto" w:line="360"/>
         <w:jc w:val="both"/>
-        <w:rPr>
-          <w:rFonts w:ascii="Arial" w:hAnsi="Arial"/>
-        </w:rPr>
-      </w:pPr>
-      <w:r>
-        <w:rPr>
-          <w:rFonts w:ascii="Arial" w:hAnsi="Arial"/>
-        </w:rPr>
-        <w:tab/>
-        <w:t>Enfim, cada caractere terá um código que será a representação de seu caminho da raiz da árvore até seu nó em binário (0 para a esquerda e 1 para a direita).</w:t>
-      </w:r>
-    </w:p>
-    <w:p>
-      <w:pPr>
-        <w:pStyle w:val="Corpodetexto"/>
-        <w:spacing w:lineRule="auto" w:line="360"/>
-        <w:jc w:val="both"/>
-        <w:rPr>
-          <w:rFonts w:ascii="Arial" w:hAnsi="Arial"/>
-        </w:rPr>
-      </w:pPr>
-      <w:r>
-        <w:rPr>
-          <w:rFonts w:ascii="Arial" w:hAnsi="Arial"/>
-        </w:rPr>
-        <w:tab/>
-        <w:t>Depois da construção da tabela de compactação, o arquivo compactado será construído. Isso é feito lendo os dados do arquivo original e para cada dado lido, a sua codificação será colocada no arquivo compactado. Entretanto, é preciso tomar cuidado com certos detalhes: a árvore de codificação precisa estar no cabeçalho do arquivo compactado. Também é preciso tratar os bits extras que são postos pelo sistema operacional, já que a menor unidade de dados que ele trabalha é menor que um bit.</w:t>
+        <w:rPr/>
+      </w:pPr>
+      <w:r>
+        <w:rPr>
+          <w:rFonts w:ascii="Arial" w:hAnsi="Arial"/>
+        </w:rPr>
+        <w:tab/>
+        <w:t xml:space="preserve">Depois da construção da tabela de compactação, o arquivo compactado será construído. Isso é feito lendo os dados do arquivo original e para cada dado lido, a sua codificação será colocada no arquivo compactado. Entretanto, é preciso tomar cuidado com certos detalhes: a árvore de codificação precisa estar no cabeçalho do arquivo compactado. Também é preciso tratar os bits extras que são postos pelo sistema operacional, já que a menor unidade de dados que ele trabalha </w:t>
+      </w:r>
+      <w:r>
+        <w:rPr>
+          <w:rFonts w:ascii="Arial" w:hAnsi="Arial"/>
+        </w:rPr>
+        <w:t>são bytes, e não menos que isso</w:t>
+      </w:r>
+      <w:r>
+        <w:rPr>
+          <w:rFonts w:ascii="Arial" w:hAnsi="Arial"/>
+        </w:rPr>
+        <w:t>.</w:t>
       </w:r>
     </w:p>
     <w:p>
@@ -3523,37 +3485,19 @@
         <w:rPr>
           <w:rFonts w:ascii="Arial" w:hAnsi="Arial"/>
         </w:rPr>
-        <w:t>Para descompactar o arquivo, é necessário ler a árvore de Huffman que estará no cabeçalho do arquivo, para saber quais foram as codificações usadas para cada caractere.</w:t>
-      </w:r>
-    </w:p>
-    <w:p>
-      <w:pPr>
-        <w:pStyle w:val="Corpodetexto"/>
-        <w:spacing w:lineRule="auto" w:line="360" w:before="0" w:after="140"/>
-        <w:jc w:val="both"/>
-        <w:rPr>
-          <w:rFonts w:ascii="Arial" w:hAnsi="Arial"/>
-        </w:rPr>
-      </w:pPr>
-      <w:r>
-        <w:rPr>
-          <w:rFonts w:ascii="Arial" w:hAnsi="Arial"/>
-        </w:rPr>
-      </w:r>
-    </w:p>
-    <w:p>
-      <w:pPr>
-        <w:pStyle w:val="Corpodetexto"/>
-        <w:spacing w:lineRule="auto" w:line="360" w:before="0" w:after="140"/>
-        <w:jc w:val="both"/>
-        <w:rPr>
-          <w:rFonts w:ascii="Arial" w:hAnsi="Arial"/>
-        </w:rPr>
-      </w:pPr>
-      <w:r>
-        <w:rPr>
-          <w:rFonts w:ascii="Arial" w:hAnsi="Arial"/>
-        </w:rPr>
+        <w:t xml:space="preserve">Para descompactar o arquivo, é necessário </w:t>
+      </w:r>
+      <w:r>
+        <w:rPr>
+          <w:rFonts w:ascii="Arial" w:hAnsi="Arial"/>
+        </w:rPr>
+        <w:t xml:space="preserve">primeiramente colocar o arquivo de entrada num bitmap. Nele, os três primeiros bits são usados para ver quantos bits estão sobrando no mapa, para evitar que o programa tente ler esses bits quando ele for realmente descompactar o arquivo. Depois disso, a árvore de Huffman vai ser recriada para que o programa tenha a referência de cada código </w:t>
+      </w:r>
+      <w:r>
+        <w:rPr>
+          <w:rFonts w:ascii="Arial" w:hAnsi="Arial"/>
+        </w:rPr>
+        <w:t>de cada caractere. Então, ele vai começar a ler cada bit restante do mapa para ver qual caractere deve ser impresso no arquivo. Isso é feito lendo o bit do mapa e vendo o caminho que deve ser feito, se o nó atual for folha, é porque é um caractere e então o loop começa outro ciclo. Isso é feito até chegar nos bits sobressalentes.</w:t>
       </w:r>
     </w:p>
     <w:p>

</xml_diff>

<commit_message>
Ralatório atualizado (sumário, conclusão e bibliografia)
</commit_message>
<xml_diff>
--- a/Docs/Documentação.docx
+++ b/Docs/Documentação.docx
@@ -1946,7 +1946,6 @@
       <w:pPr>
         <w:pStyle w:val="Sumrio2"/>
         <w:tabs>
-          <w:tab w:val="right" w:pos="9355" w:leader="dot"/>
           <w:tab w:val="right" w:pos="9638" w:leader="dot"/>
         </w:tabs>
         <w:rPr/>
@@ -1966,7 +1965,6 @@
       <w:pPr>
         <w:pStyle w:val="Sumrio2"/>
         <w:tabs>
-          <w:tab w:val="right" w:pos="9355" w:leader="dot"/>
           <w:tab w:val="right" w:pos="9638" w:leader="dot"/>
         </w:tabs>
         <w:rPr/>
@@ -1986,7 +1984,6 @@
       <w:pPr>
         <w:pStyle w:val="Sumrio2"/>
         <w:tabs>
-          <w:tab w:val="right" w:pos="9355" w:leader="dot"/>
           <w:tab w:val="right" w:pos="9638" w:leader="dot"/>
         </w:tabs>
         <w:rPr/>
@@ -2006,7 +2003,6 @@
       <w:pPr>
         <w:pStyle w:val="Sumrio2"/>
         <w:tabs>
-          <w:tab w:val="right" w:pos="9355" w:leader="dot"/>
           <w:tab w:val="right" w:pos="9638" w:leader="dot"/>
         </w:tabs>
         <w:rPr/>
@@ -2024,6 +2020,25 @@
     </w:p>
     <w:p>
       <w:pPr>
+        <w:pStyle w:val="Sumrio1"/>
+        <w:tabs>
+          <w:tab w:val="right" w:pos="9638" w:leader="dot"/>
+        </w:tabs>
+        <w:rPr/>
+      </w:pPr>
+      <w:hyperlink w:anchor="__RefHeading___Toc261_2235944939">
+        <w:r>
+          <w:rPr>
+            <w:rStyle w:val="Vnculodendice"/>
+          </w:rPr>
+          <w:t>3 – Conclusão</w:t>
+          <w:tab/>
+          <w:t>8</w:t>
+        </w:r>
+      </w:hyperlink>
+    </w:p>
+    <w:p>
+      <w:pPr>
         <w:pStyle w:val="Normal"/>
         <w:suppressAutoHyphens w:val="false"/>
         <w:bidi w:val="0"/>
@@ -2037,20 +2052,6 @@
       </w:r>
       <w:r>
         <w:fldChar w:fldCharType="end"/>
-      </w:r>
-    </w:p>
-    <w:p>
-      <w:pPr>
-        <w:pStyle w:val="Normal"/>
-        <w:suppressAutoHyphens w:val="false"/>
-        <w:bidi w:val="0"/>
-        <w:spacing w:lineRule="auto" w:line="360"/>
-        <w:ind w:left="0" w:right="0" w:hanging="0"/>
-        <w:jc w:val="both"/>
-        <w:rPr/>
-      </w:pPr>
-      <w:r>
-        <w:rPr/>
       </w:r>
     </w:p>
     <w:p>
@@ -3468,19 +3469,7 @@
           <w:rFonts w:ascii="Arial" w:hAnsi="Arial"/>
         </w:rPr>
         <w:tab/>
-        <w:t xml:space="preserve">Depois da construção da tabela de compactação, o arquivo compactado será construído. Isso é feito lendo os dados do arquivo original e para cada dado lido, a sua codificação será colocada no </w:t>
-      </w:r>
-      <w:r>
-        <w:rPr>
-          <w:rFonts w:ascii="Arial" w:hAnsi="Arial"/>
-        </w:rPr>
-        <w:t>bitmap que será criado e, só depois disso, é que o bitmap será impresso no arquivo compactado</w:t>
-      </w:r>
-      <w:r>
-        <w:rPr>
-          <w:rFonts w:ascii="Arial" w:hAnsi="Arial"/>
-        </w:rPr>
-        <w:t>. Entretanto, é preciso tomar cuidado com certos detalhes: a árvore de codificação precisa estar no cabeçalho do arquivo compactado. Também é preciso tratar os bits extras que são postos pelo sistema operacional, já que a menor unidade de dados que ele trabalha são bytes, e não menos que isso.</w:t>
+        <w:t>Depois da construção da tabela de compactação, o arquivo compactado será construído. Isso é feito lendo os dados do arquivo original e para cada dado lido, a sua codificação será colocada no bitmap que será criado e, só depois disso, é que o bitmap será impresso no arquivo compactado. Entretanto, é preciso tomar cuidado com certos detalhes: a árvore de codificação precisa estar no cabeçalho do arquivo compactado. Também é preciso tratar os bits extras que são postos pelo sistema operacional, já que a menor unidade de dados que ele trabalha são bytes, e não menos que isso.</w:t>
       </w:r>
     </w:p>
     <w:p>
@@ -3514,6 +3503,8 @@
           <w:rFonts w:ascii="Arial" w:hAnsi="Arial"/>
         </w:rPr>
       </w:pPr>
+      <w:bookmarkStart w:id="6" w:name="__RefHeading___Toc261_2235944939"/>
+      <w:bookmarkEnd w:id="6"/>
       <w:r>
         <w:rPr>
           <w:rFonts w:ascii="Arial" w:hAnsi="Arial"/>
@@ -3534,6 +3525,348 @@
         </w:rPr>
         <w:tab/>
         <w:t xml:space="preserve">Com o desenvolvimento desse programa, percebe-se que existem várias aplicações importantes para as implementações de árvore binária, e que também é necessário saber e dominar os conceitos e técnicas para que </w:t>
+      </w:r>
+      <w:r>
+        <w:rPr>
+          <w:rFonts w:ascii="Arial" w:hAnsi="Arial"/>
+        </w:rPr>
+        <w:t>os programas criados sejam criados da forma mais otimizada possível.</w:t>
+      </w:r>
+    </w:p>
+    <w:p>
+      <w:pPr>
+        <w:pStyle w:val="Corpodetexto"/>
+        <w:spacing w:lineRule="auto" w:line="360" w:before="0" w:after="140"/>
+        <w:jc w:val="both"/>
+        <w:rPr>
+          <w:rFonts w:ascii="Arial" w:hAnsi="Arial"/>
+        </w:rPr>
+      </w:pPr>
+      <w:r>
+        <w:rPr/>
+      </w:r>
+    </w:p>
+    <w:p>
+      <w:pPr>
+        <w:pStyle w:val="Corpodetexto"/>
+        <w:spacing w:lineRule="auto" w:line="360" w:before="0" w:after="140"/>
+        <w:jc w:val="both"/>
+        <w:rPr>
+          <w:rFonts w:ascii="Arial" w:hAnsi="Arial"/>
+        </w:rPr>
+      </w:pPr>
+      <w:r>
+        <w:rPr/>
+      </w:r>
+    </w:p>
+    <w:p>
+      <w:pPr>
+        <w:pStyle w:val="Corpodetexto"/>
+        <w:spacing w:lineRule="auto" w:line="360" w:before="0" w:after="140"/>
+        <w:jc w:val="both"/>
+        <w:rPr>
+          <w:rFonts w:ascii="Arial" w:hAnsi="Arial"/>
+        </w:rPr>
+      </w:pPr>
+      <w:r>
+        <w:rPr/>
+      </w:r>
+    </w:p>
+    <w:p>
+      <w:pPr>
+        <w:pStyle w:val="Corpodetexto"/>
+        <w:spacing w:lineRule="auto" w:line="360" w:before="0" w:after="140"/>
+        <w:jc w:val="both"/>
+        <w:rPr>
+          <w:rFonts w:ascii="Arial" w:hAnsi="Arial"/>
+        </w:rPr>
+      </w:pPr>
+      <w:r>
+        <w:rPr/>
+      </w:r>
+    </w:p>
+    <w:p>
+      <w:pPr>
+        <w:pStyle w:val="Corpodetexto"/>
+        <w:spacing w:lineRule="auto" w:line="360" w:before="0" w:after="140"/>
+        <w:jc w:val="both"/>
+        <w:rPr>
+          <w:rFonts w:ascii="Arial" w:hAnsi="Arial"/>
+        </w:rPr>
+      </w:pPr>
+      <w:r>
+        <w:rPr/>
+      </w:r>
+    </w:p>
+    <w:p>
+      <w:pPr>
+        <w:pStyle w:val="Corpodetexto"/>
+        <w:spacing w:lineRule="auto" w:line="360" w:before="0" w:after="140"/>
+        <w:jc w:val="both"/>
+        <w:rPr>
+          <w:rFonts w:ascii="Arial" w:hAnsi="Arial"/>
+        </w:rPr>
+      </w:pPr>
+      <w:r>
+        <w:rPr/>
+      </w:r>
+    </w:p>
+    <w:p>
+      <w:pPr>
+        <w:pStyle w:val="Corpodetexto"/>
+        <w:spacing w:lineRule="auto" w:line="360" w:before="0" w:after="140"/>
+        <w:jc w:val="both"/>
+        <w:rPr>
+          <w:rFonts w:ascii="Arial" w:hAnsi="Arial"/>
+        </w:rPr>
+      </w:pPr>
+      <w:r>
+        <w:rPr/>
+      </w:r>
+    </w:p>
+    <w:p>
+      <w:pPr>
+        <w:pStyle w:val="Corpodetexto"/>
+        <w:spacing w:lineRule="auto" w:line="360" w:before="0" w:after="140"/>
+        <w:jc w:val="both"/>
+        <w:rPr>
+          <w:rFonts w:ascii="Arial" w:hAnsi="Arial"/>
+        </w:rPr>
+      </w:pPr>
+      <w:r>
+        <w:rPr/>
+      </w:r>
+    </w:p>
+    <w:p>
+      <w:pPr>
+        <w:pStyle w:val="Corpodetexto"/>
+        <w:spacing w:lineRule="auto" w:line="360" w:before="0" w:after="140"/>
+        <w:jc w:val="both"/>
+        <w:rPr>
+          <w:rFonts w:ascii="Arial" w:hAnsi="Arial"/>
+        </w:rPr>
+      </w:pPr>
+      <w:r>
+        <w:rPr/>
+      </w:r>
+    </w:p>
+    <w:p>
+      <w:pPr>
+        <w:pStyle w:val="Corpodetexto"/>
+        <w:spacing w:lineRule="auto" w:line="360" w:before="0" w:after="140"/>
+        <w:jc w:val="both"/>
+        <w:rPr>
+          <w:rFonts w:ascii="Arial" w:hAnsi="Arial"/>
+        </w:rPr>
+      </w:pPr>
+      <w:r>
+        <w:rPr/>
+      </w:r>
+    </w:p>
+    <w:p>
+      <w:pPr>
+        <w:pStyle w:val="Corpodetexto"/>
+        <w:spacing w:lineRule="auto" w:line="360" w:before="0" w:after="140"/>
+        <w:jc w:val="both"/>
+        <w:rPr>
+          <w:rFonts w:ascii="Arial" w:hAnsi="Arial"/>
+        </w:rPr>
+      </w:pPr>
+      <w:r>
+        <w:rPr/>
+      </w:r>
+    </w:p>
+    <w:p>
+      <w:pPr>
+        <w:pStyle w:val="Corpodetexto"/>
+        <w:spacing w:lineRule="auto" w:line="360" w:before="0" w:after="140"/>
+        <w:jc w:val="both"/>
+        <w:rPr>
+          <w:rFonts w:ascii="Arial" w:hAnsi="Arial"/>
+        </w:rPr>
+      </w:pPr>
+      <w:r>
+        <w:rPr/>
+      </w:r>
+    </w:p>
+    <w:p>
+      <w:pPr>
+        <w:pStyle w:val="Corpodetexto"/>
+        <w:spacing w:lineRule="auto" w:line="360" w:before="0" w:after="140"/>
+        <w:jc w:val="both"/>
+        <w:rPr>
+          <w:rFonts w:ascii="Arial" w:hAnsi="Arial"/>
+        </w:rPr>
+      </w:pPr>
+      <w:r>
+        <w:rPr/>
+      </w:r>
+    </w:p>
+    <w:p>
+      <w:pPr>
+        <w:pStyle w:val="Corpodetexto"/>
+        <w:spacing w:lineRule="auto" w:line="360" w:before="0" w:after="140"/>
+        <w:jc w:val="both"/>
+        <w:rPr>
+          <w:rFonts w:ascii="Arial" w:hAnsi="Arial"/>
+        </w:rPr>
+      </w:pPr>
+      <w:r>
+        <w:rPr/>
+      </w:r>
+    </w:p>
+    <w:p>
+      <w:pPr>
+        <w:pStyle w:val="Corpodetexto"/>
+        <w:spacing w:lineRule="auto" w:line="360" w:before="0" w:after="140"/>
+        <w:jc w:val="both"/>
+        <w:rPr>
+          <w:rFonts w:ascii="Arial" w:hAnsi="Arial"/>
+        </w:rPr>
+      </w:pPr>
+      <w:r>
+        <w:rPr/>
+      </w:r>
+    </w:p>
+    <w:p>
+      <w:pPr>
+        <w:pStyle w:val="Corpodetexto"/>
+        <w:spacing w:lineRule="auto" w:line="360" w:before="0" w:after="140"/>
+        <w:jc w:val="both"/>
+        <w:rPr>
+          <w:rFonts w:ascii="Arial" w:hAnsi="Arial"/>
+        </w:rPr>
+      </w:pPr>
+      <w:r>
+        <w:rPr/>
+      </w:r>
+    </w:p>
+    <w:p>
+      <w:pPr>
+        <w:pStyle w:val="Corpodetexto"/>
+        <w:spacing w:lineRule="auto" w:line="360" w:before="0" w:after="140"/>
+        <w:jc w:val="both"/>
+        <w:rPr>
+          <w:rFonts w:ascii="Arial" w:hAnsi="Arial"/>
+        </w:rPr>
+      </w:pPr>
+      <w:r>
+        <w:rPr/>
+      </w:r>
+    </w:p>
+    <w:p>
+      <w:pPr>
+        <w:pStyle w:val="Corpodetexto"/>
+        <w:spacing w:lineRule="auto" w:line="360" w:before="0" w:after="140"/>
+        <w:jc w:val="both"/>
+        <w:rPr>
+          <w:rFonts w:ascii="Arial" w:hAnsi="Arial"/>
+        </w:rPr>
+      </w:pPr>
+      <w:r>
+        <w:rPr/>
+      </w:r>
+    </w:p>
+    <w:p>
+      <w:pPr>
+        <w:pStyle w:val="Corpodetexto"/>
+        <w:spacing w:lineRule="auto" w:line="360" w:before="0" w:after="140"/>
+        <w:jc w:val="both"/>
+        <w:rPr>
+          <w:rFonts w:ascii="Arial" w:hAnsi="Arial"/>
+        </w:rPr>
+      </w:pPr>
+      <w:r>
+        <w:rPr/>
+      </w:r>
+    </w:p>
+    <w:p>
+      <w:pPr>
+        <w:pStyle w:val="Corpodetexto"/>
+        <w:spacing w:lineRule="auto" w:line="360" w:before="0" w:after="140"/>
+        <w:jc w:val="both"/>
+        <w:rPr>
+          <w:rFonts w:ascii="Arial" w:hAnsi="Arial"/>
+        </w:rPr>
+      </w:pPr>
+      <w:r>
+        <w:rPr/>
+      </w:r>
+    </w:p>
+    <w:p>
+      <w:pPr>
+        <w:pStyle w:val="Corpodetexto"/>
+        <w:spacing w:lineRule="auto" w:line="360" w:before="0" w:after="140"/>
+        <w:jc w:val="both"/>
+        <w:rPr>
+          <w:rFonts w:ascii="Arial" w:hAnsi="Arial"/>
+        </w:rPr>
+      </w:pPr>
+      <w:r>
+        <w:rPr/>
+      </w:r>
+    </w:p>
+    <w:p>
+      <w:pPr>
+        <w:pStyle w:val="Corpodetexto"/>
+        <w:spacing w:lineRule="auto" w:line="360" w:before="0" w:after="140"/>
+        <w:jc w:val="both"/>
+        <w:rPr>
+          <w:rFonts w:ascii="Arial" w:hAnsi="Arial"/>
+        </w:rPr>
+      </w:pPr>
+      <w:r>
+        <w:rPr/>
+      </w:r>
+    </w:p>
+    <w:p>
+      <w:pPr>
+        <w:pStyle w:val="Ttulo1"/>
+        <w:numPr>
+          <w:ilvl w:val="0"/>
+          <w:numId w:val="1"/>
+        </w:numPr>
+        <w:rPr>
+          <w:rFonts w:ascii="Arial" w:hAnsi="Arial"/>
+        </w:rPr>
+      </w:pPr>
+      <w:r>
+        <w:rPr>
+          <w:rFonts w:ascii="Arial" w:hAnsi="Arial"/>
+        </w:rPr>
+        <w:t>4 – Bibliografia</w:t>
+      </w:r>
+    </w:p>
+    <w:p>
+      <w:pPr>
+        <w:pStyle w:val="Corpodetexto"/>
+        <w:rPr>
+          <w:rFonts w:ascii="Arial" w:hAnsi="Arial"/>
+        </w:rPr>
+      </w:pPr>
+      <w:r>
+        <w:rPr>
+          <w:rFonts w:ascii="Arial" w:hAnsi="Arial"/>
+        </w:rPr>
+      </w:r>
+    </w:p>
+    <w:p>
+      <w:pPr>
+        <w:pStyle w:val="Corpodetexto"/>
+        <w:spacing w:before="0" w:after="140"/>
+        <w:rPr/>
+      </w:pPr>
+      <w:r>
+        <w:rPr>
+          <w:rFonts w:ascii="Arial" w:hAnsi="Arial"/>
+        </w:rPr>
+        <w:t xml:space="preserve">– </w:t>
+      </w:r>
+      <w:r>
+        <w:rPr>
+          <w:rFonts w:ascii="Arial" w:hAnsi="Arial"/>
+        </w:rPr>
+        <w:t>Celes, Cerqueira e Rangel. Introdução a Estruturas de Dados, Editora Campus.</w:t>
       </w:r>
     </w:p>
     <w:sectPr>
@@ -4143,10 +4476,12 @@
     <w:qFormat/>
     <w:pPr>
       <w:keepNext w:val="true"/>
+      <w:bidi w:val="0"/>
       <w:spacing w:before="240" w:after="120"/>
     </w:pPr>
     <w:rPr>
-      <w:rFonts w:ascii="Liberation Sans" w:hAnsi="Liberation Sans" w:eastAsia="Microsoft YaHei" w:cs="Arial"/>
+      <w:rFonts w:ascii="Arial" w:hAnsi="Arial" w:eastAsia="Microsoft YaHei" w:cs="Arial"/>
+      <w:b/>
       <w:sz w:val="28"/>
       <w:szCs w:val="28"/>
     </w:rPr>
@@ -4232,11 +4567,13 @@
         <w:tab w:val="right" w:pos="9638" w:leader="dot"/>
       </w:tabs>
       <w:bidi w:val="0"/>
-      <w:ind w:left="0" w:hanging="0"/>
-      <w:jc w:val="left"/>
+      <w:spacing w:lineRule="auto" w:line="360" w:before="283" w:after="0"/>
+      <w:ind w:left="0" w:right="0" w:hanging="0"/>
+      <w:jc w:val="both"/>
     </w:pPr>
     <w:rPr>
       <w:rFonts w:ascii="Arial" w:hAnsi="Arial"/>
+      <w:b/>
     </w:rPr>
   </w:style>
   <w:style w:type="paragraph" w:styleId="Sumrio2">
@@ -4247,11 +4584,27 @@
         <w:tab w:val="right" w:pos="9355" w:leader="dot"/>
       </w:tabs>
       <w:bidi w:val="0"/>
-      <w:ind w:left="283" w:hanging="0"/>
+      <w:ind w:left="0" w:right="0" w:hanging="0"/>
       <w:jc w:val="left"/>
     </w:pPr>
     <w:rPr>
       <w:rFonts w:ascii="Arial" w:hAnsi="Arial"/>
+      <w:b/>
+    </w:rPr>
+  </w:style>
+  <w:style w:type="paragraph" w:styleId="Ttulodosumrio">
+    <w:name w:val="TOA Heading"/>
+    <w:basedOn w:val="Ttulo"/>
+    <w:pPr>
+      <w:suppressLineNumbers/>
+      <w:bidi w:val="0"/>
+      <w:ind w:left="0" w:hanging="0"/>
+    </w:pPr>
+    <w:rPr>
+      <w:b/>
+      <w:bCs/>
+      <w:sz w:val="32"/>
+      <w:szCs w:val="32"/>
     </w:rPr>
   </w:style>
 </w:styles>

</xml_diff>